<commit_message>
Decision flow updated and preliminary report updated
</commit_message>
<xml_diff>
--- a/preliminary-report/isep_meia_2025_team-10_preliminary-report.docx
+++ b/preliminary-report/isep_meia_2025_team-10_preliminary-report.docx
@@ -62,7 +62,7 @@
                           <pic:cNvPicPr/>
                         </pic:nvPicPr>
                         <pic:blipFill>
-                          <a:blip r:embed="rId7">
+                          <a:blip r:embed="rId8">
                             <a:extLst>
                               <a:ext uri="{28A0092B-C50C-407E-A947-70E740481C1C}">
                                 <a14:useLocalDpi xmlns:a14="http://schemas.microsoft.com/office/drawing/2010/main" val="0"/>
@@ -364,12 +364,12 @@
                 </mc:Choice>
                 <mc:Fallback>
                   <w:pict>
-                    <v:group w14:anchorId="5E0EF64C" id="Group 9" o:spid="_x0000_s1026" alt="Title and text&#10;" style="width:537.4pt;height:708.75pt;mso-position-horizontal-relative:char;mso-position-vertical-relative:line" coordorigin="1124,23005" coordsize="68248,90011" o:gfxdata="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">
+                    <v:group w14:anchorId="5E0EF64C" id="Group 9" o:spid="_x0000_s1026" alt="Title and text&#10;" style="width:537.4pt;height:708.75pt;mso-position-horizontal-relative:char;mso-position-vertical-relative:line" coordorigin="1124,23005" coordsize="68248,90011" o:gfxdata="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">
                       <v:shapetype id="_x0000_t202" coordsize="21600,21600" o:spt="202" path="m,l,21600r21600,l21600,xe">
                         <v:stroke joinstyle="miter"/>
                         <v:path gradientshapeok="t" o:connecttype="rect"/>
                       </v:shapetype>
-                      <v:shape id="Text Box 7" o:spid="_x0000_s1027" type="#_x0000_t202" style="position:absolute;left:1124;top:89871;width:51911;height:23145;visibility:visible;mso-wrap-style:square;v-text-anchor:top" o:gfxdata="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" fillcolor="black [3213]" stroked="f" strokeweight=".5pt">
+                      <v:shape id="Text Box 7" o:spid="_x0000_s1027" type="#_x0000_t202" style="position:absolute;left:1124;top:89871;width:51911;height:23145;visibility:visible;mso-wrap-style:square;v-text-anchor:top" o:gfxdata="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" fillcolor="black [3213]" stroked="f" strokeweight=".5pt">
                         <v:textbox>
                           <w:txbxContent>
                             <w:p>
@@ -501,7 +501,7 @@
                           </w:txbxContent>
                         </v:textbox>
                       </v:shape>
-                      <v:shape id="Text Box 6" o:spid="_x0000_s1028" style="position:absolute;left:22871;top:23005;width:46501;height:43537;visibility:visible;mso-wrap-style:square;v-text-anchor:top" coordsize="4650111,4353636" o:spt="100" o:gfxdata="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" adj="-11796480,,5400" path="m,2176818c,974595,1040963,,2325056,l4650111,r,2176818c4650111,3379041,3609148,4353636,2325055,4353636,1040962,4353636,-1,3379041,-1,2176818r1,xe" fillcolor="#0f9ed5 [3207]" stroked="f" strokeweight=".5pt">
+                      <v:shape id="Text Box 6" o:spid="_x0000_s1028" style="position:absolute;left:22871;top:23005;width:46501;height:43537;visibility:visible;mso-wrap-style:square;v-text-anchor:top" coordsize="4650111,4353636" o:spt="100" o:gfxdata="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" adj="-11796480,,5400" path="m,2176818c,974595,1040963,,2325056,l4650111,r,2176818c4650111,3379041,3609148,4353636,2325055,4353636,1040962,4353636,-1,3379041,-1,2176818r1,xe" fillcolor="#0f9ed5 [3207]" stroked="f" strokeweight=".5pt">
                         <v:stroke joinstyle="miter"/>
                         <v:formulas/>
                         <v:path arrowok="t" o:connecttype="custom" o:connectlocs="0,2176818;2325056,0;4650111,0;4650111,2176818;2325055,4353636;-1,2176818;0,2176818" o:connectangles="0,0,0,0,0,0,0" textboxrect="0,0,4650111,4353636"/>
@@ -2112,56 +2112,88 @@
       </w:r>
       <w:bookmarkEnd w:id="1"/>
     </w:p>
-    <w:p/>
     <w:p>
       <w:r>
         <w:t>The primary objective is to develop an expert system capable of identifying malicious URLs and phishing pages through combinatorial analysis of technical indicators, external source integration, and application of symbolic reasoning and heuristic methods. The system aims to combine practical efficiency, decision explainability, and adaptation to evolving attack methodologies observed by the expert and in recent literature.</w:t>
       </w:r>
     </w:p>
-    <w:p/>
     <w:p>
       <w:r>
         <w:t>Specific objectives include:</w:t>
       </w:r>
     </w:p>
     <w:p>
-      <w:r>
-        <w:t>- Model and formalize the main characteristics of phishing URLs and pages based on practical and academic knowledge</w:t>
-      </w:r>
-    </w:p>
-    <w:p>
-      <w:r>
-        <w:t>- Define a robust set of rules and techniques for automatic and explained risk assessment</w:t>
-      </w:r>
-    </w:p>
-    <w:p>
-      <w:r>
-        <w:t>- Explore the viability of integrating symbolic reasoning (Prolog, Drools) with machine learning in hybrid approaches</w:t>
-      </w:r>
-    </w:p>
-    <w:p>
-      <w:r>
-        <w:t>- Validate approaches with real examples provided by the expert and simulate complex cases (redirections, DOM behavior, homographs, shorteners)</w:t>
-      </w:r>
-    </w:p>
-    <w:p/>
-    <w:p>
-      <w:r>
-        <w:t>---</w:t>
-      </w:r>
-    </w:p>
-    <w:p/>
+      <w:pPr>
+        <w:pStyle w:val="ListParagraph"/>
+        <w:numPr>
+          <w:ilvl w:val="0"/>
+          <w:numId w:val="2"/>
+        </w:numPr>
+      </w:pPr>
+      <w:r>
+        <w:t>Model and formalize the main characteristics of phishing URLs and pages based on practical and academic knowledge</w:t>
+      </w:r>
+    </w:p>
+    <w:p>
+      <w:pPr>
+        <w:pStyle w:val="ListParagraph"/>
+        <w:numPr>
+          <w:ilvl w:val="0"/>
+          <w:numId w:val="2"/>
+        </w:numPr>
+      </w:pPr>
+      <w:r>
+        <w:t>Define a robust set of rules and techniques for automatic and explained risk assessment</w:t>
+      </w:r>
+    </w:p>
+    <w:p>
+      <w:pPr>
+        <w:pStyle w:val="ListParagraph"/>
+        <w:numPr>
+          <w:ilvl w:val="0"/>
+          <w:numId w:val="2"/>
+        </w:numPr>
+      </w:pPr>
+      <w:r>
+        <w:t>Explore the viability of integrating symbolic reasoning (Prolog, Drools) with machine learning in hybrid approaches</w:t>
+      </w:r>
+    </w:p>
+    <w:p>
+      <w:pPr>
+        <w:pStyle w:val="ListParagraph"/>
+        <w:numPr>
+          <w:ilvl w:val="0"/>
+          <w:numId w:val="2"/>
+        </w:numPr>
+      </w:pPr>
+      <w:r>
+        <w:t>Validate approaches with real examples provided by the expert and simulate complex cases (redirections, DOM behavior, homographs, shorteners)</w:t>
+      </w:r>
+    </w:p>
+    <w:p>
+      <w:pPr>
+        <w:rPr>
+          <w:rFonts w:asciiTheme="majorHAnsi" w:eastAsiaTheme="majorEastAsia" w:hAnsiTheme="majorHAnsi" w:cstheme="majorBidi"/>
+          <w:color w:val="0F4761" w:themeColor="accent1" w:themeShade="BF"/>
+          <w:sz w:val="40"/>
+          <w:szCs w:val="40"/>
+        </w:rPr>
+      </w:pPr>
+      <w:bookmarkStart w:id="2" w:name="_Toc211181530"/>
+      <w:r>
+        <w:br w:type="page"/>
+      </w:r>
+    </w:p>
     <w:p>
       <w:pPr>
         <w:pStyle w:val="Heading1"/>
       </w:pPr>
-      <w:bookmarkStart w:id="2" w:name="_Toc211181530"/>
-      <w:r>
+      <w:r>
+        <w:lastRenderedPageBreak/>
         <w:t>Knowledge Sources and Expert Characterization</w:t>
       </w:r>
       <w:bookmarkEnd w:id="2"/>
     </w:p>
-    <w:p/>
     <w:p>
       <w:pPr>
         <w:pStyle w:val="Heading2"/>
@@ -2173,26 +2205,53 @@
       <w:bookmarkEnd w:id="3"/>
     </w:p>
     <w:p>
-      <w:r>
-        <w:t>- IEEE, arXiv, Computers &amp; Security research papers</w:t>
-      </w:r>
-    </w:p>
-    <w:p>
-      <w:r>
-        <w:t>- ENISA, Kroll, Qualys threat landscape reports</w:t>
-      </w:r>
-    </w:p>
-    <w:p>
-      <w:r>
-        <w:t>- OpenPhish, PhishTank, VirusTotal APIs documentation</w:t>
-      </w:r>
-    </w:p>
-    <w:p>
-      <w:r>
-        <w:t>- State-of-the-art knowledge base documented in project repository</w:t>
-      </w:r>
-    </w:p>
-    <w:p/>
+      <w:pPr>
+        <w:pStyle w:val="ListParagraph"/>
+        <w:numPr>
+          <w:ilvl w:val="0"/>
+          <w:numId w:val="2"/>
+        </w:numPr>
+      </w:pPr>
+      <w:r>
+        <w:t>IEEE, arXiv, Computers &amp; Security research papers</w:t>
+      </w:r>
+    </w:p>
+    <w:p>
+      <w:pPr>
+        <w:pStyle w:val="ListParagraph"/>
+        <w:numPr>
+          <w:ilvl w:val="0"/>
+          <w:numId w:val="2"/>
+        </w:numPr>
+      </w:pPr>
+      <w:r>
+        <w:t>ENISA, Kroll, Qualys threat landscape reports</w:t>
+      </w:r>
+    </w:p>
+    <w:p>
+      <w:pPr>
+        <w:pStyle w:val="ListParagraph"/>
+        <w:numPr>
+          <w:ilvl w:val="0"/>
+          <w:numId w:val="2"/>
+        </w:numPr>
+      </w:pPr>
+      <w:r>
+        <w:t>OpenPhish, PhishTank, VirusTotal APIs documentation</w:t>
+      </w:r>
+    </w:p>
+    <w:p>
+      <w:pPr>
+        <w:pStyle w:val="ListParagraph"/>
+        <w:numPr>
+          <w:ilvl w:val="0"/>
+          <w:numId w:val="2"/>
+        </w:numPr>
+      </w:pPr>
+      <w:r>
+        <w:t>State-of-the-art knowledge base documented in project repository</w:t>
+      </w:r>
+    </w:p>
     <w:p>
       <w:pPr>
         <w:pStyle w:val="Heading2"/>
@@ -2225,20 +2284,9 @@
     </w:p>
     <w:p>
       <w:r>
-        <w:t>- Over 15 years of experience in advanced cybersecurity strategies, incident response, and awareness programs</w:t>
-      </w:r>
-    </w:p>
-    <w:p>
-      <w:r>
-        <w:t>- Leads multidisciplinary teams in complex enterprise environments</w:t>
-      </w:r>
-    </w:p>
-    <w:p>
-      <w:r>
-        <w:t>- Designs adaptive policies and guides response to threats including phishing, supply chain attacks, identity management, and application vulnerabilities</w:t>
-      </w:r>
-    </w:p>
-    <w:p/>
+        <w:t>With over 15 years of experience in advanced cybersecurity strategies, incident response, and awareness programs, the professional background involves leading multidisciplinary teams in complex enterprise environments. This experience includes designing adaptive policies and providing guidance on responding to threats such as phishing, supply chain attacks, identity management challenges, and application vulnerabilities.</w:t>
+      </w:r>
+    </w:p>
     <w:p>
       <w:pPr>
         <w:rPr>
@@ -2256,30 +2304,9 @@
     </w:p>
     <w:p>
       <w:r>
-        <w:t>- Real-world incident analysis and response coordination</w:t>
-      </w:r>
-    </w:p>
-    <w:p>
-      <w:r>
-        <w:t>- Enterprise-scale phishing defense implementation</w:t>
-      </w:r>
-    </w:p>
-    <w:p>
-      <w:r>
-        <w:t>- Risk communication strategies prioritizing assessment over preventive blocking</w:t>
-      </w:r>
-    </w:p>
-    <w:p>
-      <w:r>
-        <w:t>- Internal awareness programs including video content creation and interactive workshops</w:t>
-      </w:r>
-    </w:p>
-    <w:p>
-      <w:r>
-        <w:t>- Cybersecurity portal development and employee training initiatives</w:t>
-      </w:r>
-    </w:p>
-    <w:p/>
+        <w:t>Key areas of expertise include real-world incident analysis and response coordination, implementing enterprise-scale phishing defense solutions, and developing risk communication strategies that prioritize thorough assessment over preventive blocking. Additionally, there is a strong focus on creating internal awareness programs, including the production of video content and interactive workshops, as well as developing cybersecurity portals and driving employee training initiatives.</w:t>
+      </w:r>
+    </w:p>
     <w:p>
       <w:pPr>
         <w:rPr>
@@ -2294,39 +2321,23 @@
         </w:rPr>
         <w:t>Contribution to Project:</w:t>
       </w:r>
-    </w:p>
-    <w:p>
-      <w:r>
-        <w:t>- Provided real attack examples and validation of detection thresholds</w:t>
-      </w:r>
-    </w:p>
-    <w:p>
-      <w:r>
-        <w:t>- Shared operational challenges and false positive management strategies</w:t>
-      </w:r>
-    </w:p>
-    <w:p>
-      <w:r>
-        <w:t>- Recommended adaptive cycles for rule updates based on incident learning</w:t>
-      </w:r>
-    </w:p>
-    <w:p>
-      <w:r>
-        <w:t>- Emphasized importance of identity management, supply chain security, and innovation process integration</w:t>
-      </w:r>
-    </w:p>
-    <w:p/>
-    <w:p>
-      <w:r>
-        <w:t>---</w:t>
-      </w:r>
-    </w:p>
-    <w:p/>
+      <w:bookmarkStart w:id="5" w:name="_Toc211181533"/>
+    </w:p>
+    <w:p>
+      <w:pPr>
+        <w:rPr>
+          <w:b/>
+          <w:bCs/>
+        </w:rPr>
+      </w:pPr>
+      <w:r>
+        <w:t>The contribution to the project included providing real attack examples and validating detection thresholds. Operational challenges and strategies for managing false positives were shared. Recommendations were made for implementing adaptive cycles for rule updates based on lessons learned from incidents. The work also emphasized the importance of identity management, supply chain security, and integrating innovation processes.</w:t>
+      </w:r>
+    </w:p>
     <w:p>
       <w:pPr>
         <w:pStyle w:val="Heading1"/>
       </w:pPr>
-      <w:bookmarkStart w:id="5" w:name="_Toc211181533"/>
       <w:r>
         <w:lastRenderedPageBreak/>
         <w:t>Knowledge Acquisition Sessions</w:t>
@@ -2415,6 +2426,13 @@
       <w:r>
         <w:t>- Integration strategies for external threat intelligence sources</w:t>
       </w:r>
+      <w:r>
+        <w:br/>
+      </w:r>
+      <w:r>
+        <w:br/>
+        <w:t>Note: This session is going to be schedule with the Expert during this week.</w:t>
+      </w:r>
     </w:p>
     <w:p/>
     <w:p>
@@ -2442,102 +2460,215 @@
         <w:t>- Alignment of technical implementation with enterprise operational requirements</w:t>
       </w:r>
     </w:p>
+    <w:p>
+      <w:r>
+        <w:t xml:space="preserve">Note: </w:t>
+      </w:r>
+      <w:r>
+        <w:t>Session that we intend to schedule in the upcoming weeks.</w:t>
+      </w:r>
+    </w:p>
+    <w:p>
+      <w:pPr>
+        <w:pStyle w:val="Heading1"/>
+      </w:pPr>
+      <w:bookmarkStart w:id="10" w:name="_Toc211181538"/>
+      <w:r>
+        <w:lastRenderedPageBreak/>
+        <w:t>Acquired Knowledge Representation</w:t>
+      </w:r>
+      <w:bookmarkEnd w:id="10"/>
+    </w:p>
+    <w:p>
+      <w:r>
+        <w:t>The system architecture follows a two-phase approach validated by expert experience:</w:t>
+      </w:r>
+    </w:p>
+    <w:p>
+      <w:pPr>
+        <w:keepNext/>
+      </w:pPr>
+      <w:r>
+        <w:rPr>
+          <w:noProof/>
+        </w:rPr>
+        <w:drawing>
+          <wp:inline distT="0" distB="0" distL="0" distR="0" wp14:anchorId="771A18BA" wp14:editId="228EFAA9">
+            <wp:extent cx="4444779" cy="6489765"/>
+            <wp:effectExtent l="0" t="0" r="635" b="0"/>
+            <wp:docPr id="2020650310" name="Picture 3"/>
+            <wp:cNvGraphicFramePr>
+              <a:graphicFrameLocks xmlns:a="http://schemas.openxmlformats.org/drawingml/2006/main" noChangeAspect="1"/>
+            </wp:cNvGraphicFramePr>
+            <a:graphic xmlns:a="http://schemas.openxmlformats.org/drawingml/2006/main">
+              <a:graphicData uri="http://schemas.openxmlformats.org/drawingml/2006/picture">
+                <pic:pic xmlns:pic="http://schemas.openxmlformats.org/drawingml/2006/picture">
+                  <pic:nvPicPr>
+                    <pic:cNvPr id="2020650310" name="Picture 3"/>
+                    <pic:cNvPicPr/>
+                  </pic:nvPicPr>
+                  <pic:blipFill>
+                    <a:blip r:embed="rId9" cstate="print">
+                      <a:extLst>
+                        <a:ext uri="{28A0092B-C50C-407E-A947-70E740481C1C}">
+                          <a14:useLocalDpi xmlns:a14="http://schemas.microsoft.com/office/drawing/2010/main" val="0"/>
+                        </a:ext>
+                      </a:extLst>
+                    </a:blip>
+                    <a:stretch>
+                      <a:fillRect/>
+                    </a:stretch>
+                  </pic:blipFill>
+                  <pic:spPr>
+                    <a:xfrm>
+                      <a:off x="0" y="0"/>
+                      <a:ext cx="4467258" cy="6522586"/>
+                    </a:xfrm>
+                    <a:prstGeom prst="rect">
+                      <a:avLst/>
+                    </a:prstGeom>
+                  </pic:spPr>
+                </pic:pic>
+              </a:graphicData>
+            </a:graphic>
+          </wp:inline>
+        </w:drawing>
+      </w:r>
+    </w:p>
+    <w:p>
+      <w:pPr>
+        <w:pStyle w:val="Caption"/>
+      </w:pPr>
+      <w:r>
+        <w:t xml:space="preserve">Figure </w:t>
+      </w:r>
+      <w:r>
+        <w:fldChar w:fldCharType="begin"/>
+      </w:r>
+      <w:r>
+        <w:instrText xml:space="preserve"> SEQ Figure \* ARABIC </w:instrText>
+      </w:r>
+      <w:r>
+        <w:fldChar w:fldCharType="separate"/>
+      </w:r>
+      <w:r>
+        <w:rPr>
+          <w:noProof/>
+        </w:rPr>
+        <w:t>1</w:t>
+      </w:r>
+      <w:r>
+        <w:fldChar w:fldCharType="end"/>
+      </w:r>
+      <w:r>
+        <w:t xml:space="preserve"> - Diagram</w:t>
+      </w:r>
+    </w:p>
     <w:p/>
     <w:p>
-      <w:r>
-        <w:t>---</w:t>
+      <w:pPr>
+        <w:pStyle w:val="Heading2"/>
+      </w:pPr>
+      <w:bookmarkStart w:id="11" w:name="_Toc211181539"/>
+      <w:r>
+        <w:lastRenderedPageBreak/>
+        <w:t>Phase 1: Static URL Analysis</w:t>
+      </w:r>
+      <w:bookmarkEnd w:id="11"/>
+    </w:p>
+    <w:p>
+      <w:r>
+        <w:t>Technical Implementation: Prolog-based rule engine</w:t>
+      </w:r>
+    </w:p>
+    <w:p>
+      <w:r>
+        <w:t>- Domain composition analysis (age, WHOIS, IP presence, subdomains)</w:t>
+      </w:r>
+    </w:p>
+    <w:p>
+      <w:r>
+        <w:t>- Encoding pattern detection and suspicious token identification</w:t>
+      </w:r>
+    </w:p>
+    <w:p>
+      <w:r>
+        <w:t>- Homograph and IDN abuse detection</w:t>
+      </w:r>
+    </w:p>
+    <w:p>
+      <w:r>
+        <w:t>- URL shortener chain analysis</w:t>
+      </w:r>
+    </w:p>
+    <w:p>
+      <w:r>
+        <w:t>- TLD reputation scoring</w:t>
       </w:r>
     </w:p>
     <w:p/>
     <w:p>
-      <w:pPr>
-        <w:pStyle w:val="Heading1"/>
-      </w:pPr>
-      <w:bookmarkStart w:id="10" w:name="_Toc211181538"/>
-      <w:r>
-        <w:t>Acquired Knowledge Representation</w:t>
-      </w:r>
-      <w:bookmarkEnd w:id="10"/>
-    </w:p>
-    <w:p/>
-    <w:p>
-      <w:r>
-        <w:t>The system architecture follows a two-phase approach validated by expert experience:</w:t>
-      </w:r>
-    </w:p>
-    <w:p/>
-    <w:p>
-      <w:pPr>
-        <w:pStyle w:val="Heading2"/>
-      </w:pPr>
-      <w:bookmarkStart w:id="11" w:name="_Toc211181539"/>
-      <w:r>
-        <w:t>Phase 1: Static URL Analysis</w:t>
-      </w:r>
-      <w:bookmarkEnd w:id="11"/>
-    </w:p>
-    <w:p>
-      <w:r>
-        <w:t>Technical Implementation: Prolog-based rule engine</w:t>
-      </w:r>
-    </w:p>
-    <w:p>
-      <w:r>
-        <w:t>- Domain composition analysis (age, WHOIS, IP presence, subdomains)</w:t>
-      </w:r>
-    </w:p>
-    <w:p>
-      <w:r>
-        <w:t>- Encoding pattern detection and suspicious token identification</w:t>
-      </w:r>
-    </w:p>
-    <w:p>
-      <w:r>
-        <w:t>- Homograph and IDN abuse detection</w:t>
-      </w:r>
-    </w:p>
-    <w:p>
-      <w:r>
-        <w:t>- URL shortener chain analysis</w:t>
-      </w:r>
-    </w:p>
-    <w:p>
-      <w:r>
-        <w:t>- TLD reputation scoring</w:t>
-      </w:r>
-    </w:p>
-    <w:p/>
-    <w:p>
       <w:r>
         <w:t>Key Rules Formalized:</w:t>
       </w:r>
     </w:p>
     <w:p>
       <w:r>
-        <w:t>```prolog</w:t>
-      </w:r>
-    </w:p>
-    <w:p>
-      <w:r>
-        <w:t>malicious_url(URL) :-</w:t>
-      </w:r>
-    </w:p>
-    <w:p>
-      <w:r>
-        <w:t xml:space="preserve">    domain_age(URL, Age), Age &lt; 30,</w:t>
-      </w:r>
-    </w:p>
-    <w:p>
-      <w:r>
-        <w:t xml:space="preserve">    suspicious_patterns(URL),</w:t>
-      </w:r>
-    </w:p>
-    <w:p>
-      <w:r>
-        <w:t xml:space="preserve">    credential_tokens(URL).</w:t>
-      </w:r>
-    </w:p>
-    <w:p>
+        <w:t>```</w:t>
+      </w:r>
+      <w:r>
+        <w:t>Drrols</w:t>
+      </w:r>
+    </w:p>
+    <w:p>
+      <w:r>
+        <w:t>rule "Malicious URL Detection"</w:t>
+      </w:r>
+    </w:p>
+    <w:p>
+      <w:r>
+        <w:t>when</w:t>
+      </w:r>
+    </w:p>
+    <w:p>
+      <w:r>
+        <w:t xml:space="preserve">    $domain : DomainInfo(url == $url, age &lt; 30)</w:t>
+      </w:r>
+    </w:p>
+    <w:p>
+      <w:r>
+        <w:t xml:space="preserve">    $pattern : SuspiciousPattern(url == $url)</w:t>
+      </w:r>
+    </w:p>
+    <w:p>
+      <w:r>
+        <w:t xml:space="preserve">    $token : CredentialToken(url == $url)</w:t>
+      </w:r>
+    </w:p>
+    <w:p>
+      <w:r>
+        <w:t>then</w:t>
+      </w:r>
+    </w:p>
+    <w:p>
+      <w:r>
+        <w:t xml:space="preserve">    // Ação: marcar ou registrar URL como malicioso</w:t>
+      </w:r>
+    </w:p>
+    <w:p>
+      <w:r>
+        <w:t xml:space="preserve">    System.out.println("Malicious URL detected: " + $url);</w:t>
+      </w:r>
+    </w:p>
+    <w:p>
+      <w:r>
+        <w:t xml:space="preserve">    // Ou executar lógica de negócio relevante</w:t>
+      </w:r>
+    </w:p>
+    <w:p>
+      <w:r>
+        <w:t>end</w:t>
+      </w:r>
       <w:r>
         <w:t>```</w:t>
       </w:r>
@@ -2570,12 +2701,12 @@
     </w:p>
     <w:p>
       <w:r>
+        <w:t>- External link ratio calculation</w:t>
+      </w:r>
+    </w:p>
+    <w:p>
+      <w:r>
         <w:lastRenderedPageBreak/>
-        <w:t>- External link ratio calculation</w:t>
-      </w:r>
-    </w:p>
-    <w:p>
-      <w:r>
         <w:t>- JavaScript exfiltration pattern detection</w:t>
       </w:r>
     </w:p>
@@ -2693,15 +2824,15 @@
         <w:rPr>
           <w:lang w:val="pt-BR"/>
         </w:rPr>
+        <w:t xml:space="preserve">- Omolara, A.E. et al. </w:t>
+      </w:r>
+      <w:r>
+        <w:t>(2025). "DaE2: Unmasking malicious URLs by leveraging diverse and efficient ensemble machine learning." Computers &amp; Security, Vol. 147</w:t>
+      </w:r>
+    </w:p>
+    <w:p>
+      <w:r>
         <w:lastRenderedPageBreak/>
-        <w:t xml:space="preserve">- Omolara, A.E. et al. </w:t>
-      </w:r>
-      <w:r>
-        <w:t>(2025). "DaE2: Unmasking malicious URLs by leveraging diverse and efficient ensemble machine learning." Computers &amp; Security, Vol. 147</w:t>
-      </w:r>
-    </w:p>
-    <w:p>
-      <w:r>
         <w:t>- Rose, S. et al. (2022). "Real-time phishing detection through browser extension monitoring of DOM and network activity"</w:t>
       </w:r>
     </w:p>
@@ -2818,18 +2949,18 @@
       </w:pPr>
       <w:bookmarkStart w:id="15" w:name="_Toc211181543"/>
       <w:r>
+        <w:t>Challenges, Limitations and Future Perspectives</w:t>
+      </w:r>
+      <w:bookmarkEnd w:id="15"/>
+    </w:p>
+    <w:p/>
+    <w:p>
+      <w:pPr>
+        <w:pStyle w:val="Heading2"/>
+      </w:pPr>
+      <w:bookmarkStart w:id="16" w:name="_Toc211181544"/>
+      <w:r>
         <w:lastRenderedPageBreak/>
-        <w:t>Challenges, Limitations and Future Perspectives</w:t>
-      </w:r>
-      <w:bookmarkEnd w:id="15"/>
-    </w:p>
-    <w:p/>
-    <w:p>
-      <w:pPr>
-        <w:pStyle w:val="Heading2"/>
-      </w:pPr>
-      <w:bookmarkStart w:id="16" w:name="_Toc211181544"/>
-      <w:r>
         <w:t>Technical Challenges</w:t>
       </w:r>
       <w:bookmarkEnd w:id="16"/>
@@ -2984,7 +3115,6 @@
     </w:p>
     <w:p>
       <w:r>
-        <w:lastRenderedPageBreak/>
         <w:t>- Automated rule generation from incident analysis</w:t>
       </w:r>
     </w:p>
@@ -2993,38 +3123,57 @@
         <w:t>- Extended supply chain and identity-based attack detection</w:t>
       </w:r>
     </w:p>
+    <w:p>
+      <w:pPr>
+        <w:rPr>
+          <w:lang w:val="pt-PT"/>
+        </w:rPr>
+      </w:pPr>
+      <w:r>
+        <w:rPr>
+          <w:lang w:val="pt-PT"/>
+        </w:rPr>
+        <w:t>- aplicação web com interactividade, etc</w:t>
+      </w:r>
+    </w:p>
+    <w:p>
+      <w:pPr>
+        <w:rPr>
+          <w:lang w:val="pt-PT"/>
+        </w:rPr>
+      </w:pPr>
+    </w:p>
+    <w:p>
+      <w:pPr>
+        <w:pStyle w:val="Heading1"/>
+      </w:pPr>
+      <w:bookmarkStart w:id="20" w:name="_Toc211181548"/>
+      <w:r>
+        <w:t>Summary</w:t>
+      </w:r>
+      <w:bookmarkEnd w:id="20"/>
+    </w:p>
     <w:p/>
     <w:p>
-      <w:pPr>
-        <w:pStyle w:val="Heading1"/>
-      </w:pPr>
-      <w:bookmarkStart w:id="20" w:name="_Toc211181548"/>
-      <w:r>
-        <w:t>Summary</w:t>
-      </w:r>
-      <w:bookmarkEnd w:id="20"/>
+      <w:r>
+        <w:t>This preliminary report demonstrates the team's systematic approach to knowledge acquisition, combining rigorous academic research with practical expertise from enterprise cybersecurity operations. The expert collaboration with David Marques has been instrumental in validating theoretical approaches against real-world attack scenarios and operational constraints.</w:t>
+      </w:r>
     </w:p>
     <w:p/>
     <w:p>
       <w:r>
-        <w:t>This preliminary report demonstrates the team's systematic approach to knowledge acquisition, combining rigorous academic research with practical expertise from enterprise cybersecurity operations. The expert collaboration with David Marques has been instrumental in validating theoretical approaches against real-world attack scenarios and operational constraints.</w:t>
+        <w:t>The chosen technical architecture effectively addresses the specific characteristics of phishing detection through its two-phase analysis model, while the symbolic reasoning implementation ensures both performance and explainability requirements. The continuous feedback loop with industry expertise positions the project to deliver practical value beyond academic achievement, contributing to the evolution of enterprise cybersecurity defense capabilities.</w:t>
       </w:r>
     </w:p>
     <w:p/>
     <w:p>
       <w:r>
-        <w:t>The chosen technical architecture effectively addresses the specific characteristics of phishing detection through its two-phase analysis model, while the symbolic reasoning implementation ensures both performance and explainability requirements. The continuous feedback loop with industry expertise positions the project to deliver practical value beyond academic achievement, contributing to the evolution of enterprise cybersecurity defense capabilities.</w:t>
-      </w:r>
-    </w:p>
-    <w:p/>
-    <w:p>
-      <w:r>
         <w:t>The knowledge representation framework developed captures not only technical detection mechanisms but also the operational context necessary for effective deployment in enterprise environments, reflecting the team's synthesis capability and deep understanding of the cybersecurity challenge domain.</w:t>
       </w:r>
     </w:p>
     <w:sectPr>
-      <w:headerReference w:type="default" r:id="rId8"/>
-      <w:footerReference w:type="default" r:id="rId9"/>
+      <w:headerReference w:type="default" r:id="rId10"/>
+      <w:footerReference w:type="default" r:id="rId11"/>
       <w:pgSz w:w="12240" w:h="15840"/>
       <w:pgMar w:top="1440" w:right="1440" w:bottom="1440" w:left="1440" w:header="720" w:footer="720" w:gutter="0"/>
       <w:cols w:space="720"/>
@@ -3141,7 +3290,7 @@
       <w:rPr>
         <w:lang w:val="pt-BR"/>
       </w:rPr>
-      <w:t>Césasr Vieira</w:t>
+      <w:t>César Vieira</w:t>
     </w:r>
     <w:r>
       <w:rPr>
@@ -3202,6 +3351,587 @@
     </w:r>
   </w:p>
 </w:hdr>
+</file>
+
+<file path=word/numbering.xml><?xml version="1.0" encoding="utf-8"?>
+<w:numbering xmlns:wpc="http://schemas.microsoft.com/office/word/2010/wordprocessingCanvas" xmlns:cx="http://schemas.microsoft.com/office/drawing/2014/chartex" xmlns:cx1="http://schemas.microsoft.com/office/drawing/2015/9/8/chartex" xmlns:cx2="http://schemas.microsoft.com/office/drawing/2015/10/21/chartex" xmlns:cx3="http://schemas.microsoft.com/office/drawing/2016/5/9/chartex" xmlns:cx4="http://schemas.microsoft.com/office/drawing/2016/5/10/chartex" xmlns:cx5="http://schemas.microsoft.com/office/drawing/2016/5/11/chartex" xmlns:cx6="http://schemas.microsoft.com/office/drawing/2016/5/12/chartex" xmlns:cx7="http://schemas.microsoft.com/office/drawing/2016/5/13/chartex" xmlns:cx8="http://schemas.microsoft.com/office/drawing/2016/5/14/chartex" xmlns:mc="http://schemas.openxmlformats.org/markup-compatibility/2006" xmlns:aink="http://schemas.microsoft.com/office/drawing/2016/ink" xmlns:am3d="http://schemas.microsoft.com/office/drawing/2017/model3d" xmlns:o="urn:schemas-microsoft-com:office:office" xmlns:oel="http://schemas.microsoft.com/office/2019/extlst" xmlns:r="http://schemas.openxmlformats.org/officeDocument/2006/relationships" xmlns:m="http://schemas.openxmlformats.org/officeDocument/2006/math" xmlns:v="urn:schemas-microsoft-com:vml" xmlns:wp14="http://schemas.microsoft.com/office/word/2010/wordprocessingDrawing" xmlns:wp="http://schemas.openxmlformats.org/drawingml/2006/wordprocessingDrawing" xmlns:w10="urn:schemas-microsoft-com:office:word" xmlns:w="http://schemas.openxmlformats.org/wordprocessingml/2006/main" xmlns:w14="http://schemas.microsoft.com/office/word/2010/wordml" xmlns:w15="http://schemas.microsoft.com/office/word/2012/wordml" xmlns:w16cex="http://schemas.microsoft.com/office/word/2018/wordml/cex" xmlns:w16cid="http://schemas.microsoft.com/office/word/2016/wordml/cid" xmlns:w16="http://schemas.microsoft.com/office/word/2018/wordml" xmlns:w16du="http://schemas.microsoft.com/office/word/2023/wordml/word16du" xmlns:w16sdtdh="http://schemas.microsoft.com/office/word/2020/wordml/sdtdatahash" xmlns:w16sdtfl="http://schemas.microsoft.com/office/word/2024/wordml/sdtformatlock" xmlns:w16se="http://schemas.microsoft.com/office/word/2015/wordml/symex" xmlns:wpg="http://schemas.microsoft.com/office/word/2010/wordprocessingGroup" xmlns:wpi="http://schemas.microsoft.com/office/word/2010/wordprocessingInk" xmlns:wne="http://schemas.microsoft.com/office/word/2006/wordml" xmlns:wps="http://schemas.microsoft.com/office/word/2010/wordprocessingShape" mc:Ignorable="w14 w15 w16se w16cid w16 w16cex w16sdtdh w16sdtfl w16du wp14">
+  <w:abstractNum w:abstractNumId="0" w15:restartNumberingAfterBreak="0">
+    <w:nsid w:val="21987B59"/>
+    <w:multiLevelType w:val="hybridMultilevel"/>
+    <w:tmpl w:val="A992DFEE"/>
+    <w:lvl w:ilvl="0" w:tplc="08090001">
+      <w:start w:val="1"/>
+      <w:numFmt w:val="bullet"/>
+      <w:lvlText w:val=""/>
+      <w:lvlJc w:val="left"/>
+      <w:pPr>
+        <w:ind w:left="720" w:hanging="360"/>
+      </w:pPr>
+      <w:rPr>
+        <w:rFonts w:ascii="Symbol" w:hAnsi="Symbol" w:hint="default"/>
+      </w:rPr>
+    </w:lvl>
+    <w:lvl w:ilvl="1" w:tplc="08090003" w:tentative="1">
+      <w:start w:val="1"/>
+      <w:numFmt w:val="bullet"/>
+      <w:lvlText w:val="o"/>
+      <w:lvlJc w:val="left"/>
+      <w:pPr>
+        <w:ind w:left="1440" w:hanging="360"/>
+      </w:pPr>
+      <w:rPr>
+        <w:rFonts w:ascii="Courier New" w:hAnsi="Courier New" w:cs="Courier New" w:hint="default"/>
+      </w:rPr>
+    </w:lvl>
+    <w:lvl w:ilvl="2" w:tplc="08090005" w:tentative="1">
+      <w:start w:val="1"/>
+      <w:numFmt w:val="bullet"/>
+      <w:lvlText w:val=""/>
+      <w:lvlJc w:val="left"/>
+      <w:pPr>
+        <w:ind w:left="2160" w:hanging="360"/>
+      </w:pPr>
+      <w:rPr>
+        <w:rFonts w:ascii="Wingdings" w:hAnsi="Wingdings" w:hint="default"/>
+      </w:rPr>
+    </w:lvl>
+    <w:lvl w:ilvl="3" w:tplc="08090001" w:tentative="1">
+      <w:start w:val="1"/>
+      <w:numFmt w:val="bullet"/>
+      <w:lvlText w:val=""/>
+      <w:lvlJc w:val="left"/>
+      <w:pPr>
+        <w:ind w:left="2880" w:hanging="360"/>
+      </w:pPr>
+      <w:rPr>
+        <w:rFonts w:ascii="Symbol" w:hAnsi="Symbol" w:hint="default"/>
+      </w:rPr>
+    </w:lvl>
+    <w:lvl w:ilvl="4" w:tplc="08090003" w:tentative="1">
+      <w:start w:val="1"/>
+      <w:numFmt w:val="bullet"/>
+      <w:lvlText w:val="o"/>
+      <w:lvlJc w:val="left"/>
+      <w:pPr>
+        <w:ind w:left="3600" w:hanging="360"/>
+      </w:pPr>
+      <w:rPr>
+        <w:rFonts w:ascii="Courier New" w:hAnsi="Courier New" w:cs="Courier New" w:hint="default"/>
+      </w:rPr>
+    </w:lvl>
+    <w:lvl w:ilvl="5" w:tplc="08090005" w:tentative="1">
+      <w:start w:val="1"/>
+      <w:numFmt w:val="bullet"/>
+      <w:lvlText w:val=""/>
+      <w:lvlJc w:val="left"/>
+      <w:pPr>
+        <w:ind w:left="4320" w:hanging="360"/>
+      </w:pPr>
+      <w:rPr>
+        <w:rFonts w:ascii="Wingdings" w:hAnsi="Wingdings" w:hint="default"/>
+      </w:rPr>
+    </w:lvl>
+    <w:lvl w:ilvl="6" w:tplc="08090001" w:tentative="1">
+      <w:start w:val="1"/>
+      <w:numFmt w:val="bullet"/>
+      <w:lvlText w:val=""/>
+      <w:lvlJc w:val="left"/>
+      <w:pPr>
+        <w:ind w:left="5040" w:hanging="360"/>
+      </w:pPr>
+      <w:rPr>
+        <w:rFonts w:ascii="Symbol" w:hAnsi="Symbol" w:hint="default"/>
+      </w:rPr>
+    </w:lvl>
+    <w:lvl w:ilvl="7" w:tplc="08090003" w:tentative="1">
+      <w:start w:val="1"/>
+      <w:numFmt w:val="bullet"/>
+      <w:lvlText w:val="o"/>
+      <w:lvlJc w:val="left"/>
+      <w:pPr>
+        <w:ind w:left="5760" w:hanging="360"/>
+      </w:pPr>
+      <w:rPr>
+        <w:rFonts w:ascii="Courier New" w:hAnsi="Courier New" w:cs="Courier New" w:hint="default"/>
+      </w:rPr>
+    </w:lvl>
+    <w:lvl w:ilvl="8" w:tplc="08090005" w:tentative="1">
+      <w:start w:val="1"/>
+      <w:numFmt w:val="bullet"/>
+      <w:lvlText w:val=""/>
+      <w:lvlJc w:val="left"/>
+      <w:pPr>
+        <w:ind w:left="6480" w:hanging="360"/>
+      </w:pPr>
+      <w:rPr>
+        <w:rFonts w:ascii="Wingdings" w:hAnsi="Wingdings" w:hint="default"/>
+      </w:rPr>
+    </w:lvl>
+  </w:abstractNum>
+  <w:abstractNum w:abstractNumId="1" w15:restartNumberingAfterBreak="0">
+    <w:nsid w:val="46417A3E"/>
+    <w:multiLevelType w:val="hybridMultilevel"/>
+    <w:tmpl w:val="0036654E"/>
+    <w:lvl w:ilvl="0" w:tplc="E35E0BE4">
+      <w:numFmt w:val="bullet"/>
+      <w:lvlText w:val="-"/>
+      <w:lvlJc w:val="left"/>
+      <w:pPr>
+        <w:ind w:left="720" w:hanging="360"/>
+      </w:pPr>
+      <w:rPr>
+        <w:rFonts w:ascii="Aptos" w:eastAsiaTheme="minorHAnsi" w:hAnsi="Aptos" w:cstheme="minorBidi" w:hint="default"/>
+      </w:rPr>
+    </w:lvl>
+    <w:lvl w:ilvl="1" w:tplc="08090003" w:tentative="1">
+      <w:start w:val="1"/>
+      <w:numFmt w:val="bullet"/>
+      <w:lvlText w:val="o"/>
+      <w:lvlJc w:val="left"/>
+      <w:pPr>
+        <w:ind w:left="1440" w:hanging="360"/>
+      </w:pPr>
+      <w:rPr>
+        <w:rFonts w:ascii="Courier New" w:hAnsi="Courier New" w:cs="Courier New" w:hint="default"/>
+      </w:rPr>
+    </w:lvl>
+    <w:lvl w:ilvl="2" w:tplc="08090005" w:tentative="1">
+      <w:start w:val="1"/>
+      <w:numFmt w:val="bullet"/>
+      <w:lvlText w:val=""/>
+      <w:lvlJc w:val="left"/>
+      <w:pPr>
+        <w:ind w:left="2160" w:hanging="360"/>
+      </w:pPr>
+      <w:rPr>
+        <w:rFonts w:ascii="Wingdings" w:hAnsi="Wingdings" w:hint="default"/>
+      </w:rPr>
+    </w:lvl>
+    <w:lvl w:ilvl="3" w:tplc="08090001" w:tentative="1">
+      <w:start w:val="1"/>
+      <w:numFmt w:val="bullet"/>
+      <w:lvlText w:val=""/>
+      <w:lvlJc w:val="left"/>
+      <w:pPr>
+        <w:ind w:left="2880" w:hanging="360"/>
+      </w:pPr>
+      <w:rPr>
+        <w:rFonts w:ascii="Symbol" w:hAnsi="Symbol" w:hint="default"/>
+      </w:rPr>
+    </w:lvl>
+    <w:lvl w:ilvl="4" w:tplc="08090003" w:tentative="1">
+      <w:start w:val="1"/>
+      <w:numFmt w:val="bullet"/>
+      <w:lvlText w:val="o"/>
+      <w:lvlJc w:val="left"/>
+      <w:pPr>
+        <w:ind w:left="3600" w:hanging="360"/>
+      </w:pPr>
+      <w:rPr>
+        <w:rFonts w:ascii="Courier New" w:hAnsi="Courier New" w:cs="Courier New" w:hint="default"/>
+      </w:rPr>
+    </w:lvl>
+    <w:lvl w:ilvl="5" w:tplc="08090005" w:tentative="1">
+      <w:start w:val="1"/>
+      <w:numFmt w:val="bullet"/>
+      <w:lvlText w:val=""/>
+      <w:lvlJc w:val="left"/>
+      <w:pPr>
+        <w:ind w:left="4320" w:hanging="360"/>
+      </w:pPr>
+      <w:rPr>
+        <w:rFonts w:ascii="Wingdings" w:hAnsi="Wingdings" w:hint="default"/>
+      </w:rPr>
+    </w:lvl>
+    <w:lvl w:ilvl="6" w:tplc="08090001" w:tentative="1">
+      <w:start w:val="1"/>
+      <w:numFmt w:val="bullet"/>
+      <w:lvlText w:val=""/>
+      <w:lvlJc w:val="left"/>
+      <w:pPr>
+        <w:ind w:left="5040" w:hanging="360"/>
+      </w:pPr>
+      <w:rPr>
+        <w:rFonts w:ascii="Symbol" w:hAnsi="Symbol" w:hint="default"/>
+      </w:rPr>
+    </w:lvl>
+    <w:lvl w:ilvl="7" w:tplc="08090003" w:tentative="1">
+      <w:start w:val="1"/>
+      <w:numFmt w:val="bullet"/>
+      <w:lvlText w:val="o"/>
+      <w:lvlJc w:val="left"/>
+      <w:pPr>
+        <w:ind w:left="5760" w:hanging="360"/>
+      </w:pPr>
+      <w:rPr>
+        <w:rFonts w:ascii="Courier New" w:hAnsi="Courier New" w:cs="Courier New" w:hint="default"/>
+      </w:rPr>
+    </w:lvl>
+    <w:lvl w:ilvl="8" w:tplc="08090005" w:tentative="1">
+      <w:start w:val="1"/>
+      <w:numFmt w:val="bullet"/>
+      <w:lvlText w:val=""/>
+      <w:lvlJc w:val="left"/>
+      <w:pPr>
+        <w:ind w:left="6480" w:hanging="360"/>
+      </w:pPr>
+      <w:rPr>
+        <w:rFonts w:ascii="Wingdings" w:hAnsi="Wingdings" w:hint="default"/>
+      </w:rPr>
+    </w:lvl>
+  </w:abstractNum>
+  <w:abstractNum w:abstractNumId="2" w15:restartNumberingAfterBreak="0">
+    <w:nsid w:val="470D791F"/>
+    <w:multiLevelType w:val="hybridMultilevel"/>
+    <w:tmpl w:val="72826946"/>
+    <w:lvl w:ilvl="0" w:tplc="E35E0BE4">
+      <w:numFmt w:val="bullet"/>
+      <w:lvlText w:val="-"/>
+      <w:lvlJc w:val="left"/>
+      <w:pPr>
+        <w:ind w:left="720" w:hanging="360"/>
+      </w:pPr>
+      <w:rPr>
+        <w:rFonts w:ascii="Aptos" w:eastAsiaTheme="minorHAnsi" w:hAnsi="Aptos" w:cstheme="minorBidi" w:hint="default"/>
+      </w:rPr>
+    </w:lvl>
+    <w:lvl w:ilvl="1" w:tplc="08090003" w:tentative="1">
+      <w:start w:val="1"/>
+      <w:numFmt w:val="bullet"/>
+      <w:lvlText w:val="o"/>
+      <w:lvlJc w:val="left"/>
+      <w:pPr>
+        <w:ind w:left="1440" w:hanging="360"/>
+      </w:pPr>
+      <w:rPr>
+        <w:rFonts w:ascii="Courier New" w:hAnsi="Courier New" w:cs="Courier New" w:hint="default"/>
+      </w:rPr>
+    </w:lvl>
+    <w:lvl w:ilvl="2" w:tplc="08090005" w:tentative="1">
+      <w:start w:val="1"/>
+      <w:numFmt w:val="bullet"/>
+      <w:lvlText w:val=""/>
+      <w:lvlJc w:val="left"/>
+      <w:pPr>
+        <w:ind w:left="2160" w:hanging="360"/>
+      </w:pPr>
+      <w:rPr>
+        <w:rFonts w:ascii="Wingdings" w:hAnsi="Wingdings" w:hint="default"/>
+      </w:rPr>
+    </w:lvl>
+    <w:lvl w:ilvl="3" w:tplc="08090001" w:tentative="1">
+      <w:start w:val="1"/>
+      <w:numFmt w:val="bullet"/>
+      <w:lvlText w:val=""/>
+      <w:lvlJc w:val="left"/>
+      <w:pPr>
+        <w:ind w:left="2880" w:hanging="360"/>
+      </w:pPr>
+      <w:rPr>
+        <w:rFonts w:ascii="Symbol" w:hAnsi="Symbol" w:hint="default"/>
+      </w:rPr>
+    </w:lvl>
+    <w:lvl w:ilvl="4" w:tplc="08090003" w:tentative="1">
+      <w:start w:val="1"/>
+      <w:numFmt w:val="bullet"/>
+      <w:lvlText w:val="o"/>
+      <w:lvlJc w:val="left"/>
+      <w:pPr>
+        <w:ind w:left="3600" w:hanging="360"/>
+      </w:pPr>
+      <w:rPr>
+        <w:rFonts w:ascii="Courier New" w:hAnsi="Courier New" w:cs="Courier New" w:hint="default"/>
+      </w:rPr>
+    </w:lvl>
+    <w:lvl w:ilvl="5" w:tplc="08090005" w:tentative="1">
+      <w:start w:val="1"/>
+      <w:numFmt w:val="bullet"/>
+      <w:lvlText w:val=""/>
+      <w:lvlJc w:val="left"/>
+      <w:pPr>
+        <w:ind w:left="4320" w:hanging="360"/>
+      </w:pPr>
+      <w:rPr>
+        <w:rFonts w:ascii="Wingdings" w:hAnsi="Wingdings" w:hint="default"/>
+      </w:rPr>
+    </w:lvl>
+    <w:lvl w:ilvl="6" w:tplc="08090001" w:tentative="1">
+      <w:start w:val="1"/>
+      <w:numFmt w:val="bullet"/>
+      <w:lvlText w:val=""/>
+      <w:lvlJc w:val="left"/>
+      <w:pPr>
+        <w:ind w:left="5040" w:hanging="360"/>
+      </w:pPr>
+      <w:rPr>
+        <w:rFonts w:ascii="Symbol" w:hAnsi="Symbol" w:hint="default"/>
+      </w:rPr>
+    </w:lvl>
+    <w:lvl w:ilvl="7" w:tplc="08090003" w:tentative="1">
+      <w:start w:val="1"/>
+      <w:numFmt w:val="bullet"/>
+      <w:lvlText w:val="o"/>
+      <w:lvlJc w:val="left"/>
+      <w:pPr>
+        <w:ind w:left="5760" w:hanging="360"/>
+      </w:pPr>
+      <w:rPr>
+        <w:rFonts w:ascii="Courier New" w:hAnsi="Courier New" w:cs="Courier New" w:hint="default"/>
+      </w:rPr>
+    </w:lvl>
+    <w:lvl w:ilvl="8" w:tplc="08090005" w:tentative="1">
+      <w:start w:val="1"/>
+      <w:numFmt w:val="bullet"/>
+      <w:lvlText w:val=""/>
+      <w:lvlJc w:val="left"/>
+      <w:pPr>
+        <w:ind w:left="6480" w:hanging="360"/>
+      </w:pPr>
+      <w:rPr>
+        <w:rFonts w:ascii="Wingdings" w:hAnsi="Wingdings" w:hint="default"/>
+      </w:rPr>
+    </w:lvl>
+  </w:abstractNum>
+  <w:abstractNum w:abstractNumId="3" w15:restartNumberingAfterBreak="0">
+    <w:nsid w:val="59DB7549"/>
+    <w:multiLevelType w:val="hybridMultilevel"/>
+    <w:tmpl w:val="8A60112A"/>
+    <w:lvl w:ilvl="0" w:tplc="E35E0BE4">
+      <w:numFmt w:val="bullet"/>
+      <w:lvlText w:val="-"/>
+      <w:lvlJc w:val="left"/>
+      <w:pPr>
+        <w:ind w:left="720" w:hanging="360"/>
+      </w:pPr>
+      <w:rPr>
+        <w:rFonts w:ascii="Aptos" w:eastAsiaTheme="minorHAnsi" w:hAnsi="Aptos" w:cstheme="minorBidi" w:hint="default"/>
+      </w:rPr>
+    </w:lvl>
+    <w:lvl w:ilvl="1" w:tplc="08090003" w:tentative="1">
+      <w:start w:val="1"/>
+      <w:numFmt w:val="bullet"/>
+      <w:lvlText w:val="o"/>
+      <w:lvlJc w:val="left"/>
+      <w:pPr>
+        <w:ind w:left="1440" w:hanging="360"/>
+      </w:pPr>
+      <w:rPr>
+        <w:rFonts w:ascii="Courier New" w:hAnsi="Courier New" w:cs="Courier New" w:hint="default"/>
+      </w:rPr>
+    </w:lvl>
+    <w:lvl w:ilvl="2" w:tplc="08090005" w:tentative="1">
+      <w:start w:val="1"/>
+      <w:numFmt w:val="bullet"/>
+      <w:lvlText w:val=""/>
+      <w:lvlJc w:val="left"/>
+      <w:pPr>
+        <w:ind w:left="2160" w:hanging="360"/>
+      </w:pPr>
+      <w:rPr>
+        <w:rFonts w:ascii="Wingdings" w:hAnsi="Wingdings" w:hint="default"/>
+      </w:rPr>
+    </w:lvl>
+    <w:lvl w:ilvl="3" w:tplc="08090001" w:tentative="1">
+      <w:start w:val="1"/>
+      <w:numFmt w:val="bullet"/>
+      <w:lvlText w:val=""/>
+      <w:lvlJc w:val="left"/>
+      <w:pPr>
+        <w:ind w:left="2880" w:hanging="360"/>
+      </w:pPr>
+      <w:rPr>
+        <w:rFonts w:ascii="Symbol" w:hAnsi="Symbol" w:hint="default"/>
+      </w:rPr>
+    </w:lvl>
+    <w:lvl w:ilvl="4" w:tplc="08090003" w:tentative="1">
+      <w:start w:val="1"/>
+      <w:numFmt w:val="bullet"/>
+      <w:lvlText w:val="o"/>
+      <w:lvlJc w:val="left"/>
+      <w:pPr>
+        <w:ind w:left="3600" w:hanging="360"/>
+      </w:pPr>
+      <w:rPr>
+        <w:rFonts w:ascii="Courier New" w:hAnsi="Courier New" w:cs="Courier New" w:hint="default"/>
+      </w:rPr>
+    </w:lvl>
+    <w:lvl w:ilvl="5" w:tplc="08090005" w:tentative="1">
+      <w:start w:val="1"/>
+      <w:numFmt w:val="bullet"/>
+      <w:lvlText w:val=""/>
+      <w:lvlJc w:val="left"/>
+      <w:pPr>
+        <w:ind w:left="4320" w:hanging="360"/>
+      </w:pPr>
+      <w:rPr>
+        <w:rFonts w:ascii="Wingdings" w:hAnsi="Wingdings" w:hint="default"/>
+      </w:rPr>
+    </w:lvl>
+    <w:lvl w:ilvl="6" w:tplc="08090001" w:tentative="1">
+      <w:start w:val="1"/>
+      <w:numFmt w:val="bullet"/>
+      <w:lvlText w:val=""/>
+      <w:lvlJc w:val="left"/>
+      <w:pPr>
+        <w:ind w:left="5040" w:hanging="360"/>
+      </w:pPr>
+      <w:rPr>
+        <w:rFonts w:ascii="Symbol" w:hAnsi="Symbol" w:hint="default"/>
+      </w:rPr>
+    </w:lvl>
+    <w:lvl w:ilvl="7" w:tplc="08090003" w:tentative="1">
+      <w:start w:val="1"/>
+      <w:numFmt w:val="bullet"/>
+      <w:lvlText w:val="o"/>
+      <w:lvlJc w:val="left"/>
+      <w:pPr>
+        <w:ind w:left="5760" w:hanging="360"/>
+      </w:pPr>
+      <w:rPr>
+        <w:rFonts w:ascii="Courier New" w:hAnsi="Courier New" w:cs="Courier New" w:hint="default"/>
+      </w:rPr>
+    </w:lvl>
+    <w:lvl w:ilvl="8" w:tplc="08090005" w:tentative="1">
+      <w:start w:val="1"/>
+      <w:numFmt w:val="bullet"/>
+      <w:lvlText w:val=""/>
+      <w:lvlJc w:val="left"/>
+      <w:pPr>
+        <w:ind w:left="6480" w:hanging="360"/>
+      </w:pPr>
+      <w:rPr>
+        <w:rFonts w:ascii="Wingdings" w:hAnsi="Wingdings" w:hint="default"/>
+      </w:rPr>
+    </w:lvl>
+  </w:abstractNum>
+  <w:abstractNum w:abstractNumId="4" w15:restartNumberingAfterBreak="0">
+    <w:nsid w:val="79503ED4"/>
+    <w:multiLevelType w:val="hybridMultilevel"/>
+    <w:tmpl w:val="392E0308"/>
+    <w:lvl w:ilvl="0" w:tplc="E35E0BE4">
+      <w:numFmt w:val="bullet"/>
+      <w:lvlText w:val="-"/>
+      <w:lvlJc w:val="left"/>
+      <w:pPr>
+        <w:ind w:left="720" w:hanging="360"/>
+      </w:pPr>
+      <w:rPr>
+        <w:rFonts w:ascii="Aptos" w:eastAsiaTheme="minorHAnsi" w:hAnsi="Aptos" w:cstheme="minorBidi" w:hint="default"/>
+      </w:rPr>
+    </w:lvl>
+    <w:lvl w:ilvl="1" w:tplc="08090003" w:tentative="1">
+      <w:start w:val="1"/>
+      <w:numFmt w:val="bullet"/>
+      <w:lvlText w:val="o"/>
+      <w:lvlJc w:val="left"/>
+      <w:pPr>
+        <w:ind w:left="1440" w:hanging="360"/>
+      </w:pPr>
+      <w:rPr>
+        <w:rFonts w:ascii="Courier New" w:hAnsi="Courier New" w:cs="Courier New" w:hint="default"/>
+      </w:rPr>
+    </w:lvl>
+    <w:lvl w:ilvl="2" w:tplc="08090005" w:tentative="1">
+      <w:start w:val="1"/>
+      <w:numFmt w:val="bullet"/>
+      <w:lvlText w:val=""/>
+      <w:lvlJc w:val="left"/>
+      <w:pPr>
+        <w:ind w:left="2160" w:hanging="360"/>
+      </w:pPr>
+      <w:rPr>
+        <w:rFonts w:ascii="Wingdings" w:hAnsi="Wingdings" w:hint="default"/>
+      </w:rPr>
+    </w:lvl>
+    <w:lvl w:ilvl="3" w:tplc="08090001" w:tentative="1">
+      <w:start w:val="1"/>
+      <w:numFmt w:val="bullet"/>
+      <w:lvlText w:val=""/>
+      <w:lvlJc w:val="left"/>
+      <w:pPr>
+        <w:ind w:left="2880" w:hanging="360"/>
+      </w:pPr>
+      <w:rPr>
+        <w:rFonts w:ascii="Symbol" w:hAnsi="Symbol" w:hint="default"/>
+      </w:rPr>
+    </w:lvl>
+    <w:lvl w:ilvl="4" w:tplc="08090003" w:tentative="1">
+      <w:start w:val="1"/>
+      <w:numFmt w:val="bullet"/>
+      <w:lvlText w:val="o"/>
+      <w:lvlJc w:val="left"/>
+      <w:pPr>
+        <w:ind w:left="3600" w:hanging="360"/>
+      </w:pPr>
+      <w:rPr>
+        <w:rFonts w:ascii="Courier New" w:hAnsi="Courier New" w:cs="Courier New" w:hint="default"/>
+      </w:rPr>
+    </w:lvl>
+    <w:lvl w:ilvl="5" w:tplc="08090005" w:tentative="1">
+      <w:start w:val="1"/>
+      <w:numFmt w:val="bullet"/>
+      <w:lvlText w:val=""/>
+      <w:lvlJc w:val="left"/>
+      <w:pPr>
+        <w:ind w:left="4320" w:hanging="360"/>
+      </w:pPr>
+      <w:rPr>
+        <w:rFonts w:ascii="Wingdings" w:hAnsi="Wingdings" w:hint="default"/>
+      </w:rPr>
+    </w:lvl>
+    <w:lvl w:ilvl="6" w:tplc="08090001" w:tentative="1">
+      <w:start w:val="1"/>
+      <w:numFmt w:val="bullet"/>
+      <w:lvlText w:val=""/>
+      <w:lvlJc w:val="left"/>
+      <w:pPr>
+        <w:ind w:left="5040" w:hanging="360"/>
+      </w:pPr>
+      <w:rPr>
+        <w:rFonts w:ascii="Symbol" w:hAnsi="Symbol" w:hint="default"/>
+      </w:rPr>
+    </w:lvl>
+    <w:lvl w:ilvl="7" w:tplc="08090003" w:tentative="1">
+      <w:start w:val="1"/>
+      <w:numFmt w:val="bullet"/>
+      <w:lvlText w:val="o"/>
+      <w:lvlJc w:val="left"/>
+      <w:pPr>
+        <w:ind w:left="5760" w:hanging="360"/>
+      </w:pPr>
+      <w:rPr>
+        <w:rFonts w:ascii="Courier New" w:hAnsi="Courier New" w:cs="Courier New" w:hint="default"/>
+      </w:rPr>
+    </w:lvl>
+    <w:lvl w:ilvl="8" w:tplc="08090005" w:tentative="1">
+      <w:start w:val="1"/>
+      <w:numFmt w:val="bullet"/>
+      <w:lvlText w:val=""/>
+      <w:lvlJc w:val="left"/>
+      <w:pPr>
+        <w:ind w:left="6480" w:hanging="360"/>
+      </w:pPr>
+      <w:rPr>
+        <w:rFonts w:ascii="Wingdings" w:hAnsi="Wingdings" w:hint="default"/>
+      </w:rPr>
+    </w:lvl>
+  </w:abstractNum>
+  <w:num w:numId="1" w16cid:durableId="280959982">
+    <w:abstractNumId w:val="0"/>
+  </w:num>
+  <w:num w:numId="2" w16cid:durableId="2102485628">
+    <w:abstractNumId w:val="2"/>
+  </w:num>
+  <w:num w:numId="3" w16cid:durableId="28341511">
+    <w:abstractNumId w:val="3"/>
+  </w:num>
+  <w:num w:numId="4" w16cid:durableId="717633055">
+    <w:abstractNumId w:val="4"/>
+  </w:num>
+  <w:num w:numId="5" w16cid:durableId="117530798">
+    <w:abstractNumId w:val="1"/>
+  </w:num>
+</w:numbering>
 </file>
 
 <file path=word/styles.xml><?xml version="1.0" encoding="utf-8"?>
@@ -4218,6 +4948,25 @@
       <w:u w:val="single"/>
     </w:rPr>
   </w:style>
+  <w:style w:type="paragraph" w:styleId="Caption">
+    <w:name w:val="caption"/>
+    <w:basedOn w:val="Normal"/>
+    <w:next w:val="Normal"/>
+    <w:uiPriority w:val="35"/>
+    <w:unhideWhenUsed/>
+    <w:qFormat/>
+    <w:rsid w:val="00BD2121"/>
+    <w:pPr>
+      <w:spacing w:after="200" w:line="240" w:lineRule="auto"/>
+    </w:pPr>
+    <w:rPr>
+      <w:i/>
+      <w:iCs/>
+      <w:color w:val="0E2841" w:themeColor="text2"/>
+      <w:sz w:val="18"/>
+      <w:szCs w:val="18"/>
+    </w:rPr>
+  </w:style>
 </w:styles>
 </file>
 

</xml_diff>

<commit_message>
added logo to the cover page
</commit_message>
<xml_diff>
--- a/preliminary-report/isep_meia_2025_team-10_preliminary-report.docx
+++ b/preliminary-report/isep_meia_2025_team-10_preliminary-report.docx
@@ -36,19 +36,103 @@
             <w:r>
               <w:rPr>
                 <w:noProof/>
+              </w:rPr>
+              <w:drawing>
+                <wp:anchor distT="0" distB="0" distL="114300" distR="114300" simplePos="0" relativeHeight="251660288" behindDoc="0" locked="0" layoutInCell="1" allowOverlap="1" wp14:anchorId="001DD8D6" wp14:editId="49A6F6EA">
+                  <wp:simplePos x="0" y="0"/>
+                  <wp:positionH relativeFrom="column">
+                    <wp:posOffset>452810</wp:posOffset>
+                  </wp:positionH>
+                  <wp:positionV relativeFrom="paragraph">
+                    <wp:posOffset>5361526</wp:posOffset>
+                  </wp:positionV>
+                  <wp:extent cx="1156252" cy="1156252"/>
+                  <wp:effectExtent l="101600" t="63500" r="101600" b="812800"/>
+                  <wp:wrapNone/>
+                  <wp:docPr id="2144384075" name="Picture 3" descr="A logo with a fish and a hat&#10;&#10;AI-generated content may be incorrect."/>
+                  <wp:cNvGraphicFramePr>
+                    <a:graphicFrameLocks xmlns:a="http://schemas.openxmlformats.org/drawingml/2006/main" noChangeAspect="1"/>
+                  </wp:cNvGraphicFramePr>
+                  <a:graphic xmlns:a="http://schemas.openxmlformats.org/drawingml/2006/main">
+                    <a:graphicData uri="http://schemas.openxmlformats.org/drawingml/2006/picture">
+                      <pic:pic xmlns:pic="http://schemas.openxmlformats.org/drawingml/2006/picture">
+                        <pic:nvPicPr>
+                          <pic:cNvPr id="2144384075" name="Picture 3" descr="A logo with a fish and a hat&#10;&#10;AI-generated content may be incorrect."/>
+                          <pic:cNvPicPr/>
+                        </pic:nvPicPr>
+                        <pic:blipFill>
+                          <a:blip r:embed="rId8" cstate="print">
+                            <a:extLst>
+                              <a:ext uri="{28A0092B-C50C-407E-A947-70E740481C1C}">
+                                <a14:useLocalDpi xmlns:a14="http://schemas.microsoft.com/office/drawing/2010/main" val="0"/>
+                              </a:ext>
+                            </a:extLst>
+                          </a:blip>
+                          <a:stretch>
+                            <a:fillRect/>
+                          </a:stretch>
+                        </pic:blipFill>
+                        <pic:spPr>
+                          <a:xfrm>
+                            <a:off x="0" y="0"/>
+                            <a:ext cx="1156252" cy="1156252"/>
+                          </a:xfrm>
+                          <a:prstGeom prst="ellipse">
+                            <a:avLst/>
+                          </a:prstGeom>
+                          <a:ln w="63500" cap="rnd">
+                            <a:solidFill>
+                              <a:srgbClr val="333333"/>
+                            </a:solidFill>
+                          </a:ln>
+                          <a:effectLst>
+                            <a:outerShdw blurRad="381000" dist="292100" dir="5400000" sx="-80000" sy="-18000" rotWithShape="0">
+                              <a:srgbClr val="000000">
+                                <a:alpha val="22000"/>
+                              </a:srgbClr>
+                            </a:outerShdw>
+                          </a:effectLst>
+                          <a:scene3d>
+                            <a:camera prst="orthographicFront"/>
+                            <a:lightRig rig="contrasting" dir="t">
+                              <a:rot lat="0" lon="0" rev="3000000"/>
+                            </a:lightRig>
+                          </a:scene3d>
+                          <a:sp3d contourW="7620">
+                            <a:bevelT w="95250" h="31750"/>
+                            <a:contourClr>
+                              <a:srgbClr val="333333"/>
+                            </a:contourClr>
+                          </a:sp3d>
+                        </pic:spPr>
+                      </pic:pic>
+                    </a:graphicData>
+                  </a:graphic>
+                  <wp14:sizeRelH relativeFrom="page">
+                    <wp14:pctWidth>0</wp14:pctWidth>
+                  </wp14:sizeRelH>
+                  <wp14:sizeRelV relativeFrom="page">
+                    <wp14:pctHeight>0</wp14:pctHeight>
+                  </wp14:sizeRelV>
+                </wp:anchor>
+              </w:drawing>
+            </w:r>
+            <w:r>
+              <w:rPr>
+                <w:noProof/>
                 <w:lang w:val="pt-PT"/>
               </w:rPr>
               <w:drawing>
-                <wp:anchor distT="0" distB="0" distL="114300" distR="114300" simplePos="0" relativeHeight="251659264" behindDoc="1" locked="0" layoutInCell="1" allowOverlap="1" wp14:anchorId="57175EA7" wp14:editId="36971BB6">
+                <wp:anchor distT="0" distB="0" distL="114300" distR="114300" simplePos="0" relativeHeight="251659264" behindDoc="1" locked="0" layoutInCell="1" allowOverlap="1" wp14:anchorId="57175EA7" wp14:editId="166F90C2">
                   <wp:simplePos x="0" y="0"/>
                   <wp:positionH relativeFrom="column">
                     <wp:posOffset>-69850</wp:posOffset>
                   </wp:positionH>
                   <wp:positionV relativeFrom="page">
-                    <wp:posOffset>-544195</wp:posOffset>
+                    <wp:posOffset>-626414</wp:posOffset>
                   </wp:positionV>
-                  <wp:extent cx="7800975" cy="10039350"/>
-                  <wp:effectExtent l="0" t="0" r="9525" b="0"/>
+                  <wp:extent cx="7800975" cy="10118863"/>
+                  <wp:effectExtent l="0" t="0" r="0" b="3175"/>
                   <wp:wrapNone/>
                   <wp:docPr id="1" name="Picture 1" descr="Programming data on computer monitor"/>
                   <wp:cNvGraphicFramePr>
@@ -62,7 +146,7 @@
                           <pic:cNvPicPr/>
                         </pic:nvPicPr>
                         <pic:blipFill>
-                          <a:blip r:embed="rId8">
+                          <a:blip r:embed="rId9">
                             <a:extLst>
                               <a:ext uri="{28A0092B-C50C-407E-A947-70E740481C1C}">
                                 <a14:useLocalDpi xmlns:a14="http://schemas.microsoft.com/office/drawing/2010/main" val="0"/>
@@ -76,7 +160,7 @@
                         <pic:spPr>
                           <a:xfrm>
                             <a:off x="0" y="0"/>
-                            <a:ext cx="7800975" cy="10039350"/>
+                            <a:ext cx="7801996" cy="10120187"/>
                           </a:xfrm>
                           <a:prstGeom prst="rect">
                             <a:avLst/>
@@ -2579,10 +2663,7 @@
     </w:p>
     <w:p>
       <w:r>
-        <w:t xml:space="preserve">Note: </w:t>
-      </w:r>
-      <w:r>
-        <w:t>Session that we intend to schedule in the upcoming weeks.</w:t>
+        <w:t>Note: Session that we intend to schedule in the upcoming weeks.</w:t>
       </w:r>
     </w:p>
     <w:p>
@@ -2625,7 +2706,7 @@
                     <pic:cNvPicPr/>
                   </pic:nvPicPr>
                   <pic:blipFill>
-                    <a:blip r:embed="rId9" cstate="print">
+                    <a:blip r:embed="rId10" cstate="print">
                       <a:extLst>
                         <a:ext uri="{28A0092B-C50C-407E-A947-70E740481C1C}">
                           <a14:useLocalDpi xmlns:a14="http://schemas.microsoft.com/office/drawing/2010/main" val="0"/>
@@ -2659,24 +2740,14 @@
       <w:r>
         <w:t xml:space="preserve">Figure </w:t>
       </w:r>
-      <w:r>
-        <w:fldChar w:fldCharType="begin"/>
-      </w:r>
-      <w:r>
-        <w:instrText xml:space="preserve"> SEQ Figure \* ARABIC </w:instrText>
-      </w:r>
-      <w:r>
-        <w:fldChar w:fldCharType="separate"/>
-      </w:r>
-      <w:r>
-        <w:rPr>
-          <w:noProof/>
-        </w:rPr>
-        <w:t>1</w:t>
-      </w:r>
-      <w:r>
-        <w:fldChar w:fldCharType="end"/>
-      </w:r>
+      <w:fldSimple w:instr=" SEQ Figure \* ARABIC ">
+        <w:r>
+          <w:rPr>
+            <w:noProof/>
+          </w:rPr>
+          <w:t>1</w:t>
+        </w:r>
+      </w:fldSimple>
       <w:r>
         <w:t xml:space="preserve"> - Diagram</w:t>
       </w:r>
@@ -3031,7 +3102,7 @@
           <w:noProof/>
         </w:rPr>
         <w:pict w14:anchorId="1FEF8495">
-          <v:rect id="_x0000_i1078" alt="" style="width:451.3pt;height:.05pt;mso-width-percent:0;mso-height-percent:0;mso-width-percent:0;mso-height-percent:0" o:hralign="center" o:hrstd="t" o:hr="t" fillcolor="#a0a0a0" stroked="f"/>
+          <v:rect id="_x0000_i1025" alt="" style="width:451.3pt;height:.05pt;mso-width-percent:0;mso-height-percent:0;mso-width-percent:0;mso-height-percent:0" o:hralign="center" o:hrstd="t" o:hr="t" fillcolor="#a0a0a0" stroked="f"/>
         </w:pict>
       </w:r>
     </w:p>
@@ -3734,24 +3805,7 @@
     </w:p>
     <w:p>
       <w:r>
-        <w:rPr>
-          <w:lang w:val="pt-BR"/>
-        </w:rPr>
-        <w:t xml:space="preserve">- </w:t>
-      </w:r>
-      <w:proofErr w:type="spellStart"/>
-      <w:r>
-        <w:rPr>
-          <w:lang w:val="pt-BR"/>
-        </w:rPr>
-        <w:t>Omolara</w:t>
-      </w:r>
-      <w:proofErr w:type="spellEnd"/>
-      <w:r>
-        <w:rPr>
-          <w:lang w:val="pt-BR"/>
-        </w:rPr>
-        <w:t xml:space="preserve">, A.E. et al. </w:t>
+        <w:t xml:space="preserve">- Omolara, A.E. et al. </w:t>
       </w:r>
       <w:r>
         <w:t>(2025). "DaE2: Unmasking malicious URLs by leveraging diverse and efficient ensemble machine learning." Computers &amp; Security, Vol. 147</w:t>
@@ -4189,8 +4243,8 @@
       </w:r>
     </w:p>
     <w:sectPr>
-      <w:headerReference w:type="default" r:id="rId10"/>
-      <w:footerReference w:type="default" r:id="rId11"/>
+      <w:headerReference w:type="default" r:id="rId11"/>
+      <w:footerReference w:type="default" r:id="rId12"/>
       <w:pgSz w:w="12240" w:h="15840"/>
       <w:pgMar w:top="1440" w:right="1440" w:bottom="1440" w:left="1440" w:header="720" w:footer="720" w:gutter="0"/>
       <w:cols w:space="720"/>
@@ -6266,6 +6320,7 @@
   <w:style w:type="character" w:default="1" w:styleId="DefaultParagraphFont">
     <w:name w:val="Default Paragraph Font"/>
     <w:uiPriority w:val="1"/>
+    <w:semiHidden/>
     <w:unhideWhenUsed/>
   </w:style>
   <w:style w:type="table" w:default="1" w:styleId="TableNormal">

</xml_diff>

<commit_message>
Added dns rules and reviwed report
Added the DNS rules for teh Expert System and reviewed the preliminary report
</commit_message>
<xml_diff>
--- a/preliminary-report/isep_meia_2025_team-10_preliminary-report.docx
+++ b/preliminary-report/isep_meia_2025_team-10_preliminary-report.docx
@@ -364,12 +364,12 @@
                 </mc:Choice>
                 <mc:Fallback>
                   <w:pict>
-                    <v:group w14:anchorId="5E0EF64C" id="Group 9" o:spid="_x0000_s1026" alt="Title and text&#10;" style="width:537.4pt;height:708.75pt;mso-position-horizontal-relative:char;mso-position-vertical-relative:line" coordorigin="1124,23005" coordsize="68248,90011" o:gfxdata="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">
+                    <v:group w14:anchorId="5E0EF64C" id="Group 9" o:spid="_x0000_s1026" alt="Title and text&#10;" style="width:537.4pt;height:708.75pt;mso-position-horizontal-relative:char;mso-position-vertical-relative:line" coordorigin="1124,23005" coordsize="68248,90011" o:gfxdata="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">
                       <v:shapetype id="_x0000_t202" coordsize="21600,21600" o:spt="202" path="m,l,21600r21600,l21600,xe">
                         <v:stroke joinstyle="miter"/>
                         <v:path gradientshapeok="t" o:connecttype="rect"/>
                       </v:shapetype>
-                      <v:shape id="Text Box 7" o:spid="_x0000_s1027" type="#_x0000_t202" style="position:absolute;left:1124;top:89871;width:51911;height:23145;visibility:visible;mso-wrap-style:square;v-text-anchor:top" o:gfxdata="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" fillcolor="black [3213]" stroked="f" strokeweight=".5pt">
+                      <v:shape id="Text Box 7" o:spid="_x0000_s1027" type="#_x0000_t202" style="position:absolute;left:1124;top:89871;width:51911;height:23145;visibility:visible;mso-wrap-style:square;v-text-anchor:top" o:gfxdata="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" fillcolor="black [3213]" stroked="f" strokeweight=".5pt">
                         <v:textbox>
                           <w:txbxContent>
                             <w:p>
@@ -501,7 +501,7 @@
                           </w:txbxContent>
                         </v:textbox>
                       </v:shape>
-                      <v:shape id="Text Box 6" o:spid="_x0000_s1028" style="position:absolute;left:22871;top:23005;width:46501;height:43537;visibility:visible;mso-wrap-style:square;v-text-anchor:top" coordsize="4650111,4353636" o:spt="100" o:gfxdata="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" adj="-11796480,,5400" path="m,2176818c,974595,1040963,,2325056,l4650111,r,2176818c4650111,3379041,3609148,4353636,2325055,4353636,1040962,4353636,-1,3379041,-1,2176818r1,xe" fillcolor="#0f9ed5 [3207]" stroked="f" strokeweight=".5pt">
+                      <v:shape id="Text Box 6" o:spid="_x0000_s1028" style="position:absolute;left:22871;top:23005;width:46501;height:43537;visibility:visible;mso-wrap-style:square;v-text-anchor:top" coordsize="4650111,4353636" o:spt="100" o:gfxdata="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" adj="-11796480,,5400" path="m,2176818c,974595,1040963,,2325056,l4650111,r,2176818c4650111,3379041,3609148,4353636,2325055,4353636,1040962,4353636,-1,3379041,-1,2176818r1,xe" fillcolor="#0f9ed5 [3207]" stroked="f" strokeweight=".5pt">
                         <v:stroke joinstyle="miter"/>
                         <v:formulas/>
                         <v:path arrowok="t" o:connecttype="custom" o:connectlocs="0,2176818;2325056,0;4650111,0;4650111,2176818;2325055,4353636;-1,2176818;0,2176818" o:connectangles="0,0,0,0,0,0,0" textboxrect="0,0,4650111,4353636"/>
@@ -624,7 +624,7 @@
             <w:rPr>
               <w:rFonts w:eastAsiaTheme="minorEastAsia"/>
               <w:noProof/>
-              <w:lang w:val="en-PT" w:eastAsia="en-GB"/>
+              <w:lang w:eastAsia="en-GB"/>
             </w:rPr>
           </w:pPr>
           <w:r>
@@ -703,7 +703,7 @@
             <w:rPr>
               <w:rFonts w:eastAsiaTheme="minorEastAsia"/>
               <w:noProof/>
-              <w:lang w:val="en-PT" w:eastAsia="en-GB"/>
+              <w:lang w:eastAsia="en-GB"/>
             </w:rPr>
           </w:pPr>
           <w:hyperlink w:anchor="_Toc211280936" w:history="1">
@@ -773,7 +773,7 @@
             <w:rPr>
               <w:rFonts w:eastAsiaTheme="minorEastAsia"/>
               <w:noProof/>
-              <w:lang w:val="en-PT" w:eastAsia="en-GB"/>
+              <w:lang w:eastAsia="en-GB"/>
             </w:rPr>
           </w:pPr>
           <w:hyperlink w:anchor="_Toc211280937" w:history="1">
@@ -843,7 +843,7 @@
             <w:rPr>
               <w:rFonts w:eastAsiaTheme="minorEastAsia"/>
               <w:noProof/>
-              <w:lang w:val="en-PT" w:eastAsia="en-GB"/>
+              <w:lang w:eastAsia="en-GB"/>
             </w:rPr>
           </w:pPr>
           <w:hyperlink w:anchor="_Toc211280938" w:history="1">
@@ -913,7 +913,7 @@
             <w:rPr>
               <w:rFonts w:eastAsiaTheme="minorEastAsia"/>
               <w:noProof/>
-              <w:lang w:val="en-PT" w:eastAsia="en-GB"/>
+              <w:lang w:eastAsia="en-GB"/>
             </w:rPr>
           </w:pPr>
           <w:hyperlink w:anchor="_Toc211280939" w:history="1">
@@ -983,7 +983,7 @@
             <w:rPr>
               <w:rFonts w:eastAsiaTheme="minorEastAsia"/>
               <w:noProof/>
-              <w:lang w:val="en-PT" w:eastAsia="en-GB"/>
+              <w:lang w:eastAsia="en-GB"/>
             </w:rPr>
           </w:pPr>
           <w:hyperlink w:anchor="_Toc211280940" w:history="1">
@@ -1053,7 +1053,7 @@
             <w:rPr>
               <w:rFonts w:eastAsiaTheme="minorEastAsia"/>
               <w:noProof/>
-              <w:lang w:val="en-PT" w:eastAsia="en-GB"/>
+              <w:lang w:eastAsia="en-GB"/>
             </w:rPr>
           </w:pPr>
           <w:hyperlink w:anchor="_Toc211280941" w:history="1">
@@ -1123,7 +1123,7 @@
             <w:rPr>
               <w:rFonts w:eastAsiaTheme="minorEastAsia"/>
               <w:noProof/>
-              <w:lang w:val="en-PT" w:eastAsia="en-GB"/>
+              <w:lang w:eastAsia="en-GB"/>
             </w:rPr>
           </w:pPr>
           <w:hyperlink w:anchor="_Toc211280942" w:history="1">
@@ -1193,7 +1193,7 @@
             <w:rPr>
               <w:rFonts w:eastAsiaTheme="minorEastAsia"/>
               <w:noProof/>
-              <w:lang w:val="en-PT" w:eastAsia="en-GB"/>
+              <w:lang w:eastAsia="en-GB"/>
             </w:rPr>
           </w:pPr>
           <w:hyperlink w:anchor="_Toc211280943" w:history="1">
@@ -1263,7 +1263,7 @@
             <w:rPr>
               <w:rFonts w:eastAsiaTheme="minorEastAsia"/>
               <w:noProof/>
-              <w:lang w:val="en-PT" w:eastAsia="en-GB"/>
+              <w:lang w:eastAsia="en-GB"/>
             </w:rPr>
           </w:pPr>
           <w:hyperlink w:anchor="_Toc211280944" w:history="1">
@@ -1333,7 +1333,7 @@
             <w:rPr>
               <w:rFonts w:eastAsiaTheme="minorEastAsia"/>
               <w:noProof/>
-              <w:lang w:val="en-PT" w:eastAsia="en-GB"/>
+              <w:lang w:eastAsia="en-GB"/>
             </w:rPr>
           </w:pPr>
           <w:hyperlink w:anchor="_Toc211280945" w:history="1">
@@ -1403,7 +1403,7 @@
             <w:rPr>
               <w:rFonts w:eastAsiaTheme="minorEastAsia"/>
               <w:noProof/>
-              <w:lang w:val="en-PT" w:eastAsia="en-GB"/>
+              <w:lang w:eastAsia="en-GB"/>
             </w:rPr>
           </w:pPr>
           <w:hyperlink w:anchor="_Toc211280946" w:history="1">
@@ -1473,7 +1473,7 @@
             <w:rPr>
               <w:rFonts w:eastAsiaTheme="minorEastAsia"/>
               <w:noProof/>
-              <w:lang w:val="en-PT" w:eastAsia="en-GB"/>
+              <w:lang w:eastAsia="en-GB"/>
             </w:rPr>
           </w:pPr>
           <w:hyperlink w:anchor="_Toc211280947" w:history="1">
@@ -1543,7 +1543,7 @@
             <w:rPr>
               <w:rFonts w:eastAsiaTheme="minorEastAsia"/>
               <w:noProof/>
-              <w:lang w:val="en-PT" w:eastAsia="en-GB"/>
+              <w:lang w:eastAsia="en-GB"/>
             </w:rPr>
           </w:pPr>
           <w:hyperlink w:anchor="_Toc211280948" w:history="1">
@@ -1613,7 +1613,7 @@
             <w:rPr>
               <w:rFonts w:eastAsiaTheme="minorEastAsia"/>
               <w:noProof/>
-              <w:lang w:val="en-PT" w:eastAsia="en-GB"/>
+              <w:lang w:eastAsia="en-GB"/>
             </w:rPr>
           </w:pPr>
           <w:hyperlink w:anchor="_Toc211280949" w:history="1">
@@ -1683,7 +1683,7 @@
             <w:rPr>
               <w:rFonts w:eastAsiaTheme="minorEastAsia"/>
               <w:noProof/>
-              <w:lang w:val="en-PT" w:eastAsia="en-GB"/>
+              <w:lang w:eastAsia="en-GB"/>
             </w:rPr>
           </w:pPr>
           <w:hyperlink w:anchor="_Toc211280950" w:history="1">
@@ -1753,7 +1753,7 @@
             <w:rPr>
               <w:rFonts w:eastAsiaTheme="minorEastAsia"/>
               <w:noProof/>
-              <w:lang w:val="en-PT" w:eastAsia="en-GB"/>
+              <w:lang w:eastAsia="en-GB"/>
             </w:rPr>
           </w:pPr>
           <w:hyperlink w:anchor="_Toc211280951" w:history="1">
@@ -1823,7 +1823,7 @@
             <w:rPr>
               <w:rFonts w:eastAsiaTheme="minorEastAsia"/>
               <w:noProof/>
-              <w:lang w:val="en-PT" w:eastAsia="en-GB"/>
+              <w:lang w:eastAsia="en-GB"/>
             </w:rPr>
           </w:pPr>
           <w:hyperlink w:anchor="_Toc211280952" w:history="1">
@@ -1893,7 +1893,7 @@
             <w:rPr>
               <w:rFonts w:eastAsiaTheme="minorEastAsia"/>
               <w:noProof/>
-              <w:lang w:val="en-PT" w:eastAsia="en-GB"/>
+              <w:lang w:eastAsia="en-GB"/>
             </w:rPr>
           </w:pPr>
           <w:hyperlink w:anchor="_Toc211280953" w:history="1">
@@ -1963,7 +1963,7 @@
             <w:rPr>
               <w:rFonts w:eastAsiaTheme="minorEastAsia"/>
               <w:noProof/>
-              <w:lang w:val="en-PT" w:eastAsia="en-GB"/>
+              <w:lang w:eastAsia="en-GB"/>
             </w:rPr>
           </w:pPr>
           <w:hyperlink w:anchor="_Toc211280954" w:history="1">
@@ -2033,7 +2033,7 @@
             <w:rPr>
               <w:rFonts w:eastAsiaTheme="minorEastAsia"/>
               <w:noProof/>
-              <w:lang w:val="en-PT" w:eastAsia="en-GB"/>
+              <w:lang w:eastAsia="en-GB"/>
             </w:rPr>
           </w:pPr>
           <w:hyperlink w:anchor="_Toc211280955" w:history="1">
@@ -2103,7 +2103,7 @@
             <w:rPr>
               <w:rFonts w:eastAsiaTheme="minorEastAsia"/>
               <w:noProof/>
-              <w:lang w:val="en-PT" w:eastAsia="en-GB"/>
+              <w:lang w:eastAsia="en-GB"/>
             </w:rPr>
           </w:pPr>
           <w:hyperlink w:anchor="_Toc211280956" w:history="1">
@@ -2194,7 +2194,7 @@
     </w:p>
     <w:p>
       <w:r>
-        <w:t>The primary objective is to develop an expert system capable of identifying malicious URLs and phishing pages by leveraging a combination of technical indicators, integration with external information sources, and the application of symbolic reasoning and heuristic methods. The system is designed to ensure both practical efficiency and decision explainability, while remaining adaptable to emerging attack techniques documented by the expert and in recent literature.</w:t>
+        <w:t>The objective of the present work consists in developing an expert system capable of identifying malicious URLs and phishing pages. The system has been designed to provide practical efficiency and decision explainability, all whilst remaining adaptable to emerging attack techniques. This has been accomplished by leveraging a combination of technical indicators, integration with external information sources and the application of symbolic reasoning and heuristic methods. Furthermore, the system received contributions from an expert in the field and recent literature, complementing the quality of its knowledge base.</w:t>
       </w:r>
     </w:p>
     <w:p>
@@ -2301,7 +2301,13 @@
       </w:r>
       <w:proofErr w:type="spellEnd"/>
       <w:r>
-        <w:t>, Computers &amp; Security research papers</w:t>
+        <w:t xml:space="preserve">, </w:t>
+      </w:r>
+      <w:r>
+        <w:t xml:space="preserve">ACM, Scopus and ResearchGate database </w:t>
+      </w:r>
+      <w:r>
+        <w:t>research papers</w:t>
       </w:r>
     </w:p>
     <w:p>
@@ -2313,7 +2319,13 @@
         </w:numPr>
       </w:pPr>
       <w:r>
-        <w:t>ENISA, Kroll, Qualys threat landscape reports</w:t>
+        <w:t>ENISA</w:t>
+      </w:r>
+      <w:r>
+        <w:t xml:space="preserve"> and Word Economic Forum </w:t>
+      </w:r>
+      <w:r>
+        <w:t>landscape reports</w:t>
       </w:r>
     </w:p>
     <w:p>
@@ -2358,7 +2370,7 @@
         </w:numPr>
       </w:pPr>
       <w:r>
-        <w:t>State-of-the-art knowledge base documented in project repository</w:t>
+        <w:t>Meetings and Message trading with the expert</w:t>
       </w:r>
     </w:p>
     <w:p>
@@ -2440,15 +2452,17 @@
       </w:r>
     </w:p>
     <w:p>
+      <w:r>
+        <w:t>The contribution to the project included providing real attack examples and validating detection thresholds. Operational challenges and strategies for managing false positives were shared. Recommendations were made for implementing adaptive cycles for rule updates based on lessons learned from incidents. The work also emphasized the importance of identity management, supply chain security, and integrating innovation processes.</w:t>
+      </w:r>
+    </w:p>
+    <w:p>
       <w:pPr>
         <w:rPr>
           <w:b/>
           <w:bCs/>
         </w:rPr>
       </w:pPr>
-      <w:r>
-        <w:t>The contribution to the project included providing real attack examples and validating detection thresholds. Operational challenges and strategies for managing false positives were shared. Recommendations were made for implementing adaptive cycles for rule updates based on lessons learned from incidents. The work also emphasized the importance of identity management, supply chain security, and integrating innovation processes.</w:t>
-      </w:r>
     </w:p>
     <w:p>
       <w:pPr>
@@ -2456,6 +2470,7 @@
       </w:pPr>
       <w:bookmarkStart w:id="4" w:name="_Toc211280939"/>
       <w:r>
+        <w:lastRenderedPageBreak/>
         <w:t>Knowledge Acquisition Sessions</w:t>
       </w:r>
       <w:bookmarkEnd w:id="4"/>
@@ -2467,7 +2482,6 @@
       </w:pPr>
       <w:bookmarkStart w:id="5" w:name="_Toc211280940"/>
       <w:r>
-        <w:lastRenderedPageBreak/>
         <w:t>Session 1: Preparation and Framework Definition</w:t>
       </w:r>
       <w:bookmarkEnd w:id="5"/>
@@ -2579,10 +2593,7 @@
     </w:p>
     <w:p>
       <w:r>
-        <w:t xml:space="preserve">Note: </w:t>
-      </w:r>
-      <w:r>
-        <w:t>Session that we intend to schedule in the upcoming weeks.</w:t>
+        <w:t>Note: Session that we intend to schedule in the upcoming weeks.</w:t>
       </w:r>
     </w:p>
     <w:p>
@@ -2591,6 +2602,7 @@
       </w:pPr>
       <w:bookmarkStart w:id="9" w:name="_Toc211280944"/>
       <w:r>
+        <w:lastRenderedPageBreak/>
         <w:t>Acquired Knowledge Representation</w:t>
       </w:r>
       <w:bookmarkEnd w:id="9"/>
@@ -2608,7 +2620,6 @@
         <w:rPr>
           <w:noProof/>
         </w:rPr>
-        <w:lastRenderedPageBreak/>
         <w:drawing>
           <wp:inline distT="0" distB="0" distL="0" distR="0" wp14:anchorId="771A18BA" wp14:editId="1853B8B0">
             <wp:extent cx="4467258" cy="6522585"/>
@@ -2682,12 +2693,6 @@
       </w:r>
     </w:p>
     <w:p>
-      <w:r>
-        <w:t>Let me take you through the journey, as if you’re inside our anti-phishing engine, discovering threats and making decisions in real time.</w:t>
-      </w:r>
-    </w:p>
-    <w:p/>
-    <w:p>
       <w:pPr>
         <w:pStyle w:val="Heading2"/>
       </w:pPr>
@@ -2809,7 +2814,14 @@
         <w:rPr>
           <w:rFonts w:asciiTheme="minorHAnsi" w:hAnsiTheme="minorHAnsi"/>
         </w:rPr>
-        <w:t>Our engine springs into action. First stop—</w:t>
+        <w:t>Our engine springs into action. First stop</w:t>
+      </w:r>
+      <w:r>
+        <w:rPr>
+          <w:rFonts w:asciiTheme="minorHAnsi" w:hAnsiTheme="minorHAnsi"/>
+          <w:lang w:val="en-US"/>
+        </w:rPr>
+        <w:t>,</w:t>
       </w:r>
       <w:r>
         <w:rPr>
@@ -3025,22 +3037,21 @@
         <w:rPr>
           <w:noProof/>
         </w:rPr>
-      </w:r>
-      <w:r>
-        <w:rPr>
-          <w:noProof/>
-        </w:rPr>
         <w:pict w14:anchorId="1FEF8495">
-          <v:rect id="_x0000_i1078" alt="" style="width:451.3pt;height:.05pt;mso-width-percent:0;mso-height-percent:0;mso-width-percent:0;mso-height-percent:0" o:hralign="center" o:hrstd="t" o:hr="t" fillcolor="#a0a0a0" stroked="f"/>
+          <v:rect id="_x0000_i1025" alt="" style="width:451.3pt;height:.05pt;mso-width-percent:0;mso-height-percent:0;mso-width-percent:0;mso-height-percent:0" o:hralign="center" o:hrstd="t" o:hr="t" fillcolor="#a0a0a0" stroked="f"/>
         </w:pict>
       </w:r>
     </w:p>
     <w:p>
       <w:pPr>
-        <w:pStyle w:val="Heading4"/>
-        <w:rPr>
-          <w:b/>
-          <w:bCs/>
+        <w:rPr>
+          <w:rStyle w:val="Strong"/>
+          <w:rFonts w:eastAsiaTheme="majorEastAsia" w:cstheme="majorBidi"/>
+          <w:b w:val="0"/>
+          <w:bCs w:val="0"/>
+          <w:i/>
+          <w:iCs/>
+          <w:color w:val="0F4761" w:themeColor="accent1" w:themeShade="BF"/>
         </w:rPr>
       </w:pPr>
       <w:r>
@@ -3049,6 +3060,42 @@
           <w:b w:val="0"/>
           <w:bCs w:val="0"/>
         </w:rPr>
+        <w:br w:type="page"/>
+      </w:r>
+    </w:p>
+    <w:p>
+      <w:pPr>
+        <w:pStyle w:val="Heading4"/>
+        <w:rPr>
+          <w:rStyle w:val="Strong"/>
+          <w:b w:val="0"/>
+          <w:bCs w:val="0"/>
+        </w:rPr>
+      </w:pPr>
+      <w:r>
+        <w:rPr>
+          <w:noProof/>
+        </w:rPr>
+        <w:lastRenderedPageBreak/>
+        <w:pict w14:anchorId="12CFFBA0">
+          <v:rect id="_x0000_i1026" alt="" style="width:451.3pt;height:.05pt;mso-width-percent:0;mso-height-percent:0;mso-width-percent:0;mso-height-percent:0" o:hralign="center" o:hrstd="t" o:hr="t" fillcolor="#a0a0a0" stroked="f"/>
+        </w:pict>
+      </w:r>
+    </w:p>
+    <w:p>
+      <w:pPr>
+        <w:pStyle w:val="Heading4"/>
+        <w:rPr>
+          <w:b/>
+          <w:bCs/>
+        </w:rPr>
+      </w:pPr>
+      <w:r>
+        <w:rPr>
+          <w:rStyle w:val="Strong"/>
+          <w:b w:val="0"/>
+          <w:bCs w:val="0"/>
+        </w:rPr>
         <w:t>Second: The Trusted Internal Chain</w:t>
       </w:r>
     </w:p>
@@ -3090,7 +3137,33 @@
         <w:rPr>
           <w:rFonts w:asciiTheme="minorHAnsi" w:hAnsiTheme="minorHAnsi"/>
         </w:rPr>
-        <w:t xml:space="preserve">It quickly hops—just once—to </w:t>
+        <w:t>It quickly hops</w:t>
+      </w:r>
+      <w:r>
+        <w:rPr>
+          <w:rFonts w:asciiTheme="minorHAnsi" w:hAnsiTheme="minorHAnsi"/>
+          <w:lang w:val="en-US"/>
+        </w:rPr>
+        <w:t xml:space="preserve">, </w:t>
+      </w:r>
+      <w:r>
+        <w:rPr>
+          <w:rFonts w:asciiTheme="minorHAnsi" w:hAnsiTheme="minorHAnsi"/>
+        </w:rPr>
+        <w:t>just once</w:t>
+      </w:r>
+      <w:r>
+        <w:rPr>
+          <w:rFonts w:asciiTheme="minorHAnsi" w:hAnsiTheme="minorHAnsi"/>
+          <w:lang w:val="en-US"/>
+        </w:rPr>
+        <w:t xml:space="preserve">, </w:t>
+      </w:r>
+      <w:r>
+        <w:rPr>
+          <w:rFonts w:asciiTheme="minorHAnsi" w:hAnsiTheme="minorHAnsi"/>
+        </w:rPr>
+        <w:t xml:space="preserve">to </w:t>
       </w:r>
       <w:r>
         <w:rPr>
@@ -3117,7 +3190,6 @@
         <w:rPr>
           <w:rFonts w:asciiTheme="minorHAnsi" w:hAnsiTheme="minorHAnsi"/>
         </w:rPr>
-        <w:lastRenderedPageBreak/>
         <w:t>Our engine runs the same rules:</w:t>
       </w:r>
     </w:p>
@@ -3266,7 +3338,16 @@
         <w:pStyle w:val="my-2"/>
       </w:pPr>
       <w:r>
-        <w:t>Our ruleset isn’t just a checklist—it’s a story engine, reading each link’s background, motives, and behaviors. It catches the crafty villain (“hack-paypal.com” hiding behind shortcuts and misdirection) and frees the hero (an everyday internal workflow) without false alarms.</w:t>
+        <w:t>Our ruleset isn’t just a checklist</w:t>
+      </w:r>
+      <w:r>
+        <w:rPr>
+          <w:lang w:val="en-US"/>
+        </w:rPr>
+        <w:t xml:space="preserve">, </w:t>
+      </w:r>
+      <w:r>
+        <w:t>it’s a story engine, reading each link’s background, motives, and behaviors. It catches the crafty villain (“hack-paypal.com” hiding behind shortcuts and misdirection) and frees the hero (an everyday internal workflow) without false alarms.</w:t>
       </w:r>
     </w:p>
     <w:p>
@@ -3274,15 +3355,51 @@
         <w:pStyle w:val="my-2"/>
       </w:pPr>
       <w:r>
-        <w:t>That’s the power of combinatorial logic applied to real-world cybersecurity. Every click, every redirect—our system tells the story and gets the ending right.</w:t>
+        <w:t>That’s the power of combinatorial logic applied to real-world cybersecurity. Every click, every redirect</w:t>
+      </w:r>
+      <w:r>
+        <w:rPr>
+          <w:lang w:val="en-US"/>
+        </w:rPr>
+        <w:t xml:space="preserve">, </w:t>
+      </w:r>
+      <w:r>
+        <w:t xml:space="preserve">our system tells the story and gets the ending </w:t>
+      </w:r>
+      <w:r>
+        <w:rPr>
+          <w:lang w:val="en-US"/>
+        </w:rPr>
+        <w:t>of the happy ever after</w:t>
+      </w:r>
+      <w:r>
+        <w:t>.</w:t>
+      </w:r>
+    </w:p>
+    <w:p>
+      <w:pPr>
+        <w:rPr>
+          <w:rFonts w:asciiTheme="majorHAnsi" w:eastAsiaTheme="majorEastAsia" w:hAnsiTheme="majorHAnsi" w:cstheme="majorBidi"/>
+          <w:color w:val="0F4761" w:themeColor="accent1" w:themeShade="BF"/>
+          <w:sz w:val="32"/>
+          <w:szCs w:val="32"/>
+          <w:lang/>
+        </w:rPr>
+      </w:pPr>
+      <w:bookmarkStart w:id="12" w:name="_Toc211280947"/>
+      <w:r>
+        <w:rPr>
+          <w:lang/>
+        </w:rPr>
+        <w:br w:type="page"/>
       </w:r>
     </w:p>
     <w:p>
       <w:pPr>
         <w:pStyle w:val="Heading2"/>
       </w:pPr>
-      <w:bookmarkStart w:id="12" w:name="_Toc211280947"/>
-      <w:r>
+      <w:r>
+        <w:lastRenderedPageBreak/>
         <w:t>Phase 1: Static URL Analysis</w:t>
       </w:r>
       <w:bookmarkEnd w:id="12"/>
@@ -3349,18 +3466,9 @@
     </w:p>
     <w:p>
       <w:r>
-        <w:t xml:space="preserve">    $</w:t>
-      </w:r>
-      <w:proofErr w:type="gramStart"/>
-      <w:r>
-        <w:t>domain :</w:t>
-      </w:r>
-      <w:proofErr w:type="gramEnd"/>
-      <w:r>
-        <w:t xml:space="preserve"> </w:t>
+        <w:t xml:space="preserve">    $domain : </w:t>
       </w:r>
       <w:proofErr w:type="spellStart"/>
-      <w:proofErr w:type="gramStart"/>
       <w:r>
         <w:t>DomainInfo</w:t>
       </w:r>
@@ -3369,7 +3477,6 @@
         <w:t>(</w:t>
       </w:r>
       <w:proofErr w:type="spellStart"/>
-      <w:proofErr w:type="gramEnd"/>
       <w:r>
         <w:t>url</w:t>
       </w:r>
@@ -3388,213 +3495,169 @@
     </w:p>
     <w:p>
       <w:r>
+        <w:t xml:space="preserve">    $pattern : </w:t>
+      </w:r>
+      <w:proofErr w:type="spellStart"/>
+      <w:r>
+        <w:t>SuspiciousPattern</w:t>
+      </w:r>
+      <w:proofErr w:type="spellEnd"/>
+      <w:r>
+        <w:t>(</w:t>
+      </w:r>
+      <w:proofErr w:type="spellStart"/>
+      <w:r>
+        <w:t>url</w:t>
+      </w:r>
+      <w:proofErr w:type="spellEnd"/>
+      <w:r>
+        <w:t xml:space="preserve"> == $</w:t>
+      </w:r>
+      <w:proofErr w:type="spellStart"/>
+      <w:r>
+        <w:t>url</w:t>
+      </w:r>
+      <w:proofErr w:type="spellEnd"/>
+      <w:r>
+        <w:t>)</w:t>
+      </w:r>
+    </w:p>
+    <w:p>
+      <w:r>
+        <w:t xml:space="preserve">    $token : </w:t>
+      </w:r>
+      <w:proofErr w:type="spellStart"/>
+      <w:r>
+        <w:t>CredentialToken</w:t>
+      </w:r>
+      <w:proofErr w:type="spellEnd"/>
+      <w:r>
+        <w:t>(</w:t>
+      </w:r>
+      <w:proofErr w:type="spellStart"/>
+      <w:r>
+        <w:t>url</w:t>
+      </w:r>
+      <w:proofErr w:type="spellEnd"/>
+      <w:r>
+        <w:t xml:space="preserve"> == $</w:t>
+      </w:r>
+      <w:proofErr w:type="spellStart"/>
+      <w:r>
+        <w:t>url</w:t>
+      </w:r>
+      <w:proofErr w:type="spellEnd"/>
+      <w:r>
+        <w:t>)</w:t>
+      </w:r>
+    </w:p>
+    <w:p>
+      <w:pPr>
+        <w:rPr>
+          <w:lang w:val="pt-PT"/>
+        </w:rPr>
+      </w:pPr>
+      <w:proofErr w:type="spellStart"/>
+      <w:r>
+        <w:rPr>
+          <w:lang w:val="pt-PT"/>
+        </w:rPr>
+        <w:t>then</w:t>
+      </w:r>
+      <w:proofErr w:type="spellEnd"/>
+    </w:p>
+    <w:p>
+      <w:pPr>
+        <w:rPr>
+          <w:lang w:val="pt-PT"/>
+        </w:rPr>
+      </w:pPr>
+      <w:r>
+        <w:rPr>
+          <w:lang w:val="pt-PT"/>
+        </w:rPr>
+        <w:t xml:space="preserve">    // Ação: marcar ou registrar URL como malicioso</w:t>
+      </w:r>
+    </w:p>
+    <w:p>
+      <w:r>
+        <w:rPr>
+          <w:lang w:val="pt-PT"/>
+        </w:rPr>
+        <w:t xml:space="preserve">    </w:t>
+      </w:r>
+      <w:proofErr w:type="spellStart"/>
+      <w:r>
+        <w:t>System.out.println</w:t>
+      </w:r>
+      <w:proofErr w:type="spellEnd"/>
+      <w:r>
+        <w:t>("Malicious URL detected: " + $</w:t>
+      </w:r>
+      <w:proofErr w:type="spellStart"/>
+      <w:r>
+        <w:t>url</w:t>
+      </w:r>
+      <w:proofErr w:type="spellEnd"/>
+      <w:r>
+        <w:t>);</w:t>
+      </w:r>
+    </w:p>
+    <w:p>
+      <w:pPr>
+        <w:rPr>
+          <w:lang w:val="pt-PT"/>
+        </w:rPr>
+      </w:pPr>
+      <w:r>
+        <w:t xml:space="preserve">    </w:t>
+      </w:r>
+      <w:r>
+        <w:rPr>
+          <w:lang w:val="pt-PT"/>
+        </w:rPr>
+        <w:t>// Ou executar lógica de negócio relevante</w:t>
+      </w:r>
+    </w:p>
+    <w:p>
+      <w:r>
+        <w:t>end</w:t>
+      </w:r>
+      <w:r>
+        <w:t>```</w:t>
+      </w:r>
+    </w:p>
+    <w:p>
+      <w:pPr>
+        <w:pStyle w:val="Heading2"/>
+      </w:pPr>
+      <w:r>
+        <w:t xml:space="preserve">Phase 2: Dynamic DOM Analysis  </w:t>
+      </w:r>
+    </w:p>
+    <w:p>
+      <w:r>
+        <w:t>Technical Implementation* Drools-based decision engine</w:t>
+      </w:r>
+    </w:p>
+    <w:p>
+      <w:r>
+        <w:t>- Rendered HTML inspection for sensitive fields</w:t>
+      </w:r>
+    </w:p>
+    <w:p>
+      <w:r>
+        <w:t>- External link ratio calculation</w:t>
+      </w:r>
+    </w:p>
+    <w:p>
+      <w:r>
+        <w:t>- JavaScript exfiltration pattern detection</w:t>
+      </w:r>
+    </w:p>
+    <w:p>
+      <w:r>
         <w:lastRenderedPageBreak/>
-        <w:t xml:space="preserve">    $</w:t>
-      </w:r>
-      <w:proofErr w:type="gramStart"/>
-      <w:r>
-        <w:t>pattern :</w:t>
-      </w:r>
-      <w:proofErr w:type="gramEnd"/>
-      <w:r>
-        <w:t xml:space="preserve"> </w:t>
-      </w:r>
-      <w:proofErr w:type="spellStart"/>
-      <w:proofErr w:type="gramStart"/>
-      <w:r>
-        <w:t>SuspiciousPattern</w:t>
-      </w:r>
-      <w:proofErr w:type="spellEnd"/>
-      <w:r>
-        <w:t>(</w:t>
-      </w:r>
-      <w:proofErr w:type="spellStart"/>
-      <w:proofErr w:type="gramEnd"/>
-      <w:r>
-        <w:t>url</w:t>
-      </w:r>
-      <w:proofErr w:type="spellEnd"/>
-      <w:r>
-        <w:t xml:space="preserve"> == $</w:t>
-      </w:r>
-      <w:proofErr w:type="spellStart"/>
-      <w:r>
-        <w:t>url</w:t>
-      </w:r>
-      <w:proofErr w:type="spellEnd"/>
-      <w:r>
-        <w:t>)</w:t>
-      </w:r>
-    </w:p>
-    <w:p>
-      <w:r>
-        <w:t xml:space="preserve">    $</w:t>
-      </w:r>
-      <w:proofErr w:type="gramStart"/>
-      <w:r>
-        <w:t>token :</w:t>
-      </w:r>
-      <w:proofErr w:type="gramEnd"/>
-      <w:r>
-        <w:t xml:space="preserve"> </w:t>
-      </w:r>
-      <w:proofErr w:type="spellStart"/>
-      <w:proofErr w:type="gramStart"/>
-      <w:r>
-        <w:t>CredentialToken</w:t>
-      </w:r>
-      <w:proofErr w:type="spellEnd"/>
-      <w:r>
-        <w:t>(</w:t>
-      </w:r>
-      <w:proofErr w:type="spellStart"/>
-      <w:proofErr w:type="gramEnd"/>
-      <w:r>
-        <w:t>url</w:t>
-      </w:r>
-      <w:proofErr w:type="spellEnd"/>
-      <w:r>
-        <w:t xml:space="preserve"> == $</w:t>
-      </w:r>
-      <w:proofErr w:type="spellStart"/>
-      <w:r>
-        <w:t>url</w:t>
-      </w:r>
-      <w:proofErr w:type="spellEnd"/>
-      <w:r>
-        <w:t>)</w:t>
-      </w:r>
-    </w:p>
-    <w:p>
-      <w:pPr>
-        <w:rPr>
-          <w:lang w:val="pt-PT"/>
-        </w:rPr>
-      </w:pPr>
-      <w:proofErr w:type="spellStart"/>
-      <w:r>
-        <w:rPr>
-          <w:lang w:val="pt-PT"/>
-        </w:rPr>
-        <w:t>then</w:t>
-      </w:r>
-      <w:proofErr w:type="spellEnd"/>
-    </w:p>
-    <w:p>
-      <w:pPr>
-        <w:rPr>
-          <w:lang w:val="pt-PT"/>
-        </w:rPr>
-      </w:pPr>
-      <w:r>
-        <w:rPr>
-          <w:lang w:val="pt-PT"/>
-        </w:rPr>
-        <w:t xml:space="preserve">    // Ação: marcar ou </w:t>
-      </w:r>
-      <w:proofErr w:type="gramStart"/>
-      <w:r>
-        <w:rPr>
-          <w:lang w:val="pt-PT"/>
-        </w:rPr>
-        <w:t>registrar</w:t>
-      </w:r>
-      <w:proofErr w:type="gramEnd"/>
-      <w:r>
-        <w:rPr>
-          <w:lang w:val="pt-PT"/>
-        </w:rPr>
-        <w:t xml:space="preserve"> URL como malicioso</w:t>
-      </w:r>
-    </w:p>
-    <w:p>
-      <w:r>
-        <w:rPr>
-          <w:lang w:val="pt-PT"/>
-        </w:rPr>
-        <w:t xml:space="preserve">    </w:t>
-      </w:r>
-      <w:proofErr w:type="spellStart"/>
-      <w:r>
-        <w:t>System.out.println</w:t>
-      </w:r>
-      <w:proofErr w:type="spellEnd"/>
-      <w:r>
-        <w:t>("Malicious URL detected: " + $</w:t>
-      </w:r>
-      <w:proofErr w:type="spellStart"/>
-      <w:r>
-        <w:t>url</w:t>
-      </w:r>
-      <w:proofErr w:type="spellEnd"/>
-      <w:proofErr w:type="gramStart"/>
-      <w:r>
-        <w:t>);</w:t>
-      </w:r>
-      <w:proofErr w:type="gramEnd"/>
-    </w:p>
-    <w:p>
-      <w:pPr>
-        <w:rPr>
-          <w:lang w:val="pt-PT"/>
-        </w:rPr>
-      </w:pPr>
-      <w:r>
-        <w:t xml:space="preserve">    </w:t>
-      </w:r>
-      <w:r>
-        <w:rPr>
-          <w:lang w:val="pt-PT"/>
-        </w:rPr>
-        <w:t>// Ou executar lógica de negócio relevante</w:t>
-      </w:r>
-    </w:p>
-    <w:p>
-      <w:r>
-        <w:t>end</w:t>
-      </w:r>
-      <w:r>
-        <w:t>```</w:t>
-      </w:r>
-    </w:p>
-    <w:p/>
-    <w:p>
-      <w:pPr>
-        <w:rPr>
-          <w:b/>
-          <w:bCs/>
-        </w:rPr>
-      </w:pPr>
-      <w:r>
-        <w:rPr>
-          <w:b/>
-          <w:bCs/>
-        </w:rPr>
-        <w:t xml:space="preserve">Phase 2: Dynamic DOM Analysis  </w:t>
-      </w:r>
-    </w:p>
-    <w:p>
-      <w:r>
-        <w:t>Technical Implementation* Drools-based decision engine</w:t>
-      </w:r>
-    </w:p>
-    <w:p>
-      <w:r>
-        <w:t>- Rendered HTML inspection for sensitive fields</w:t>
-      </w:r>
-    </w:p>
-    <w:p>
-      <w:r>
-        <w:t>- External link ratio calculation</w:t>
-      </w:r>
-    </w:p>
-    <w:p>
-      <w:r>
-        <w:t>- JavaScript exfiltration pattern detection</w:t>
-      </w:r>
-    </w:p>
-    <w:p>
-      <w:r>
         <w:t>- Page entropy analysis</w:t>
       </w:r>
     </w:p>
@@ -3695,6 +3758,226 @@
         <w:pStyle w:val="Heading1"/>
       </w:pPr>
       <w:bookmarkStart w:id="14" w:name="_Toc211280949"/>
+      <w:bookmarkStart w:id="15" w:name="_Toc211280951"/>
+      <w:r>
+        <w:lastRenderedPageBreak/>
+        <w:t>Challenges, Limitations and Future Perspectives</w:t>
+      </w:r>
+      <w:bookmarkEnd w:id="15"/>
+    </w:p>
+    <w:p>
+      <w:pPr>
+        <w:pStyle w:val="Heading2"/>
+      </w:pPr>
+      <w:bookmarkStart w:id="16" w:name="_Toc211280952"/>
+      <w:r>
+        <w:t>Technical Challenges</w:t>
+      </w:r>
+      <w:bookmarkEnd w:id="16"/>
+    </w:p>
+    <w:p>
+      <w:r>
+        <w:t>- Sophisticated evasion techniques using legitimate infrastructure (CDNs, cloud platforms)</w:t>
+      </w:r>
+    </w:p>
+    <w:p>
+      <w:r>
+        <w:t>- High false positive rates in complex enterprise environments</w:t>
+      </w:r>
+    </w:p>
+    <w:p>
+      <w:r>
+        <w:t>- Real-time processing requirements vs. comprehensive analysis depth</w:t>
+      </w:r>
+    </w:p>
+    <w:p>
+      <w:r>
+        <w:t>- Dynamic threshold adjustment based on threat landscape evolution</w:t>
+      </w:r>
+    </w:p>
+    <w:p/>
+    <w:p>
+      <w:pPr>
+        <w:pStyle w:val="Heading2"/>
+      </w:pPr>
+      <w:bookmarkStart w:id="17" w:name="_Toc211280953"/>
+      <w:r>
+        <w:t>Expert-Identified Limitations</w:t>
+      </w:r>
+      <w:bookmarkEnd w:id="17"/>
+    </w:p>
+    <w:p>
+      <w:r>
+        <w:t>- Traditional blacklist approaches insufficient for zero-day attacks</w:t>
+      </w:r>
+    </w:p>
+    <w:p>
+      <w:r>
+        <w:t>- Need for continuous rule adaptation based on incident learning</w:t>
+      </w:r>
+    </w:p>
+    <w:p>
+      <w:r>
+        <w:t>- Balance between security enforcement and user experience</w:t>
+      </w:r>
+    </w:p>
+    <w:p>
+      <w:r>
+        <w:t>- Integration challenges with existing enterprise security stacks</w:t>
+      </w:r>
+    </w:p>
+    <w:p/>
+    <w:p>
+      <w:pPr>
+        <w:pStyle w:val="Heading2"/>
+      </w:pPr>
+      <w:bookmarkStart w:id="18" w:name="_Toc211280954"/>
+      <w:r>
+        <w:t>Technological Adequacy Assessment</w:t>
+      </w:r>
+      <w:bookmarkEnd w:id="18"/>
+    </w:p>
+    <w:p>
+      <w:r>
+        <w:t>The chosen symbolic reasoning approach proves particularly suitable for:</w:t>
+      </w:r>
+    </w:p>
+    <w:p>
+      <w:r>
+        <w:t xml:space="preserve">- </w:t>
+      </w:r>
+      <w:r>
+        <w:rPr>
+          <w:b/>
+          <w:bCs/>
+        </w:rPr>
+        <w:t>Explainable decisions</w:t>
+      </w:r>
+      <w:r>
+        <w:t>: Critical for enterprise security operations requiring audit trails</w:t>
+      </w:r>
+    </w:p>
+    <w:p>
+      <w:r>
+        <w:t xml:space="preserve">- </w:t>
+      </w:r>
+      <w:r>
+        <w:rPr>
+          <w:b/>
+          <w:bCs/>
+        </w:rPr>
+        <w:t>Rule adaptability</w:t>
+      </w:r>
+      <w:r>
+        <w:t>: Enables rapid response to new attack patterns identified by expert</w:t>
+      </w:r>
+    </w:p>
+    <w:p>
+      <w:r>
+        <w:t xml:space="preserve">- </w:t>
+      </w:r>
+      <w:r>
+        <w:rPr>
+          <w:b/>
+          <w:bCs/>
+        </w:rPr>
+        <w:t>Performance scalability:</w:t>
+      </w:r>
+      <w:r>
+        <w:t xml:space="preserve"> Meets real-time processing requirements for URL analysis</w:t>
+      </w:r>
+    </w:p>
+    <w:p/>
+    <w:p>
+      <w:pPr>
+        <w:pStyle w:val="Heading2"/>
+      </w:pPr>
+      <w:bookmarkStart w:id="19" w:name="_Toc211280955"/>
+      <w:r>
+        <w:t>Future Development Directions</w:t>
+      </w:r>
+      <w:bookmarkEnd w:id="19"/>
+    </w:p>
+    <w:p>
+      <w:r>
+        <w:rPr>
+          <w:rFonts w:ascii="Segoe UI" w:hAnsi="Segoe UI" w:cs="Segoe UI"/>
+          <w:spacing w:val="2"/>
+        </w:rPr>
+        <w:t xml:space="preserve">Connect the system to threat intelligence services such as </w:t>
+      </w:r>
+      <w:proofErr w:type="spellStart"/>
+      <w:r>
+        <w:rPr>
+          <w:rFonts w:ascii="Segoe UI" w:hAnsi="Segoe UI" w:cs="Segoe UI"/>
+          <w:spacing w:val="2"/>
+        </w:rPr>
+        <w:t>VirusTotal</w:t>
+      </w:r>
+      <w:proofErr w:type="spellEnd"/>
+      <w:r>
+        <w:rPr>
+          <w:rFonts w:ascii="Segoe UI" w:hAnsi="Segoe UI" w:cs="Segoe UI"/>
+          <w:spacing w:val="2"/>
+        </w:rPr>
+        <w:t xml:space="preserve"> and </w:t>
+      </w:r>
+      <w:proofErr w:type="spellStart"/>
+      <w:r>
+        <w:rPr>
+          <w:rFonts w:ascii="Segoe UI" w:hAnsi="Segoe UI" w:cs="Segoe UI"/>
+          <w:spacing w:val="2"/>
+        </w:rPr>
+        <w:t>PhishTank</w:t>
+      </w:r>
+      <w:proofErr w:type="spellEnd"/>
+      <w:r>
+        <w:rPr>
+          <w:rFonts w:ascii="Segoe UI" w:hAnsi="Segoe UI" w:cs="Segoe UI"/>
+          <w:spacing w:val="2"/>
+        </w:rPr>
+        <w:t xml:space="preserve"> to keep updated information about dangerous sites</w:t>
+      </w:r>
+      <w:r>
+        <w:rPr>
+          <w:rFonts w:ascii="Segoe UI" w:hAnsi="Segoe UI" w:cs="Segoe UI"/>
+          <w:spacing w:val="2"/>
+        </w:rPr>
+        <w:t xml:space="preserve"> and a</w:t>
+      </w:r>
+      <w:r>
+        <w:rPr>
+          <w:rFonts w:ascii="Segoe UI" w:hAnsi="Segoe UI" w:cs="Segoe UI"/>
+          <w:spacing w:val="2"/>
+        </w:rPr>
+        <w:t>utomate the handling of legitimate exceptions (like trusted internal domains)</w:t>
+      </w:r>
+      <w:r>
+        <w:rPr>
+          <w:rFonts w:ascii="Segoe UI" w:hAnsi="Segoe UI" w:cs="Segoe UI"/>
+          <w:spacing w:val="2"/>
+        </w:rPr>
+        <w:t xml:space="preserve">. </w:t>
+      </w:r>
+      <w:r>
+        <w:rPr>
+          <w:rFonts w:ascii="Segoe UI" w:hAnsi="Segoe UI" w:cs="Segoe UI"/>
+          <w:spacing w:val="2"/>
+        </w:rPr>
+        <w:t xml:space="preserve">Finally, the system should be available on </w:t>
+      </w:r>
+      <w:r>
+        <w:rPr>
+          <w:rFonts w:ascii="Segoe UI" w:hAnsi="Segoe UI" w:cs="Segoe UI"/>
+          <w:spacing w:val="2"/>
+        </w:rPr>
+        <w:t>an easy-to-use web platform so that rules for detecting phishing can be checked, tested, and updated in a centralized way. These steps help make the solution more practical, adaptable, and effective for daily protection against phishing threats.</w:t>
+      </w:r>
+    </w:p>
+    <w:p>
+      <w:pPr>
+        <w:pStyle w:val="Heading1"/>
+      </w:pPr>
       <w:r>
         <w:lastRenderedPageBreak/>
         <w:t>Bibliography</w:t>
@@ -3718,48 +4001,674 @@
       </w:r>
     </w:p>
     <w:p>
-      <w:r>
-        <w:t>- Patil, D.R. &amp; Dhage, S.N. "Framework for anti-phishing: URL feature extraction and classification"</w:t>
-      </w:r>
-    </w:p>
-    <w:p>
-      <w:r>
-        <w:t>- Aravindhan, K. et al. "Enhanced phishing detection through comprehensive URL analysis and machine learning techniques"</w:t>
-      </w:r>
-    </w:p>
-    <w:p>
-      <w:r>
-        <w:t>- Nishitha, U. et al. (2023). "Phishing Detection Using Machine Learning Techniques." IEEE Conference Proceedings</w:t>
-      </w:r>
-    </w:p>
-    <w:p>
-      <w:r>
-        <w:rPr>
-          <w:lang w:val="pt-BR"/>
-        </w:rPr>
-        <w:t xml:space="preserve">- </w:t>
-      </w:r>
+      <w:pPr>
+        <w:pStyle w:val="ListParagraph"/>
+        <w:numPr>
+          <w:ilvl w:val="0"/>
+          <w:numId w:val="11"/>
+        </w:numPr>
+        <w:spacing w:after="200" w:line="276" w:lineRule="auto"/>
+        <w:rPr>
+          <w:sz w:val="18"/>
+        </w:rPr>
+      </w:pPr>
+      <w:r>
+        <w:rPr>
+          <w:sz w:val="18"/>
+        </w:rPr>
+        <w:t>Patil, D. R., Dhage, S. N.: Framework for anti-phishing: URL feature extraction and classification. In: Proceedings of International Conference on Information Security and Privacy, pp. 105–112 (2019)</w:t>
+      </w:r>
+    </w:p>
+    <w:p>
+      <w:pPr>
+        <w:pStyle w:val="ListParagraph"/>
+        <w:numPr>
+          <w:ilvl w:val="0"/>
+          <w:numId w:val="11"/>
+        </w:numPr>
+        <w:spacing w:after="200" w:line="276" w:lineRule="auto"/>
+        <w:rPr>
+          <w:sz w:val="18"/>
+        </w:rPr>
+      </w:pPr>
       <w:proofErr w:type="spellStart"/>
       <w:r>
         <w:rPr>
-          <w:lang w:val="pt-BR"/>
-        </w:rPr>
-        <w:t>Omolara</w:t>
+          <w:sz w:val="18"/>
+        </w:rPr>
+        <w:t>Hranický</w:t>
       </w:r>
       <w:proofErr w:type="spellEnd"/>
       <w:r>
         <w:rPr>
-          <w:lang w:val="pt-BR"/>
-        </w:rPr>
-        <w:t xml:space="preserve">, A.E. et al. </w:t>
-      </w:r>
-      <w:r>
-        <w:t>(2025). "DaE2: Unmasking malicious URLs by leveraging diverse and efficient ensemble machine learning." Computers &amp; Security, Vol. 147</w:t>
-      </w:r>
-    </w:p>
-    <w:p>
-      <w:r>
-        <w:t>- Rose, S. et al. (2022). "Real-time phishing detection through browser extension monitoring of DOM and network activity"</w:t>
+          <w:sz w:val="18"/>
+        </w:rPr>
+        <w:t xml:space="preserve">, R., Horák, A., </w:t>
+      </w:r>
+      <w:proofErr w:type="spellStart"/>
+      <w:r>
+        <w:rPr>
+          <w:sz w:val="18"/>
+        </w:rPr>
+        <w:t>Polišenský</w:t>
+      </w:r>
+      <w:proofErr w:type="spellEnd"/>
+      <w:r>
+        <w:rPr>
+          <w:sz w:val="18"/>
+        </w:rPr>
+        <w:t xml:space="preserve">, J., </w:t>
+      </w:r>
+      <w:proofErr w:type="spellStart"/>
+      <w:r>
+        <w:rPr>
+          <w:sz w:val="18"/>
+        </w:rPr>
+        <w:t>Ondryáš</w:t>
+      </w:r>
+      <w:proofErr w:type="spellEnd"/>
+      <w:r>
+        <w:rPr>
+          <w:sz w:val="18"/>
+        </w:rPr>
+        <w:t>, O., Jeřábek, K., Ryšavý, O.: Spotting the Hook: Leveraging Domain Data for Advanced Phishing Detection. In: 2024 20th International Conference on Network and Service Management (CNSM), Oct. 2024, pp. 1–7. doi:10.23919/CNSM62983.2024.10814617.</w:t>
+      </w:r>
+    </w:p>
+    <w:p>
+      <w:pPr>
+        <w:pStyle w:val="ListParagraph"/>
+        <w:numPr>
+          <w:ilvl w:val="0"/>
+          <w:numId w:val="11"/>
+        </w:numPr>
+        <w:spacing w:after="200" w:line="276" w:lineRule="auto"/>
+        <w:rPr>
+          <w:sz w:val="18"/>
+        </w:rPr>
+      </w:pPr>
+      <w:r>
+        <w:rPr>
+          <w:sz w:val="18"/>
+        </w:rPr>
+        <w:t xml:space="preserve">Aravindhan, K., </w:t>
+      </w:r>
+      <w:proofErr w:type="spellStart"/>
+      <w:r>
+        <w:rPr>
+          <w:sz w:val="18"/>
+        </w:rPr>
+        <w:t>Sethumadhavan</w:t>
+      </w:r>
+      <w:proofErr w:type="spellEnd"/>
+      <w:r>
+        <w:rPr>
+          <w:sz w:val="18"/>
+        </w:rPr>
+        <w:t>, M., Krishnan, P.: Enhanced phishing detection through comprehensive URL analysis and machine learning techniques. Journal of Information Security and Applications 45, 123–135 (2019)</w:t>
+      </w:r>
+    </w:p>
+    <w:p>
+      <w:pPr>
+        <w:pStyle w:val="ListParagraph"/>
+        <w:numPr>
+          <w:ilvl w:val="0"/>
+          <w:numId w:val="11"/>
+        </w:numPr>
+        <w:spacing w:after="200" w:line="276" w:lineRule="auto"/>
+        <w:rPr>
+          <w:sz w:val="18"/>
+        </w:rPr>
+      </w:pPr>
+      <w:r>
+        <w:rPr>
+          <w:sz w:val="18"/>
+        </w:rPr>
+        <w:t xml:space="preserve">Bayer, J., </w:t>
+      </w:r>
+      <w:proofErr w:type="spellStart"/>
+      <w:r>
+        <w:rPr>
+          <w:sz w:val="18"/>
+        </w:rPr>
+        <w:t>Maroofi</w:t>
+      </w:r>
+      <w:proofErr w:type="spellEnd"/>
+      <w:r>
+        <w:rPr>
+          <w:sz w:val="18"/>
+        </w:rPr>
+        <w:t xml:space="preserve">, S., Hureau, O., Duda, A., Korczynski, M.: Building a Resilient Domain Whitelist to Enhance Phishing Blacklist Accuracy. In: APWG </w:t>
+      </w:r>
+      <w:proofErr w:type="spellStart"/>
+      <w:r>
+        <w:rPr>
+          <w:sz w:val="18"/>
+        </w:rPr>
+        <w:t>eCrime</w:t>
+      </w:r>
+      <w:proofErr w:type="spellEnd"/>
+      <w:r>
+        <w:rPr>
+          <w:sz w:val="18"/>
+        </w:rPr>
+        <w:t>, pp. 1–14 (2023). doi:10.1109/eCrime61234.2023.10485549.</w:t>
+      </w:r>
+    </w:p>
+    <w:p>
+      <w:pPr>
+        <w:pStyle w:val="ListParagraph"/>
+        <w:numPr>
+          <w:ilvl w:val="0"/>
+          <w:numId w:val="11"/>
+        </w:numPr>
+        <w:spacing w:after="200" w:line="276" w:lineRule="auto"/>
+        <w:rPr>
+          <w:sz w:val="18"/>
+        </w:rPr>
+      </w:pPr>
+      <w:r>
+        <w:rPr>
+          <w:sz w:val="18"/>
+        </w:rPr>
+        <w:t>Ishida, Y., Hanada, M., Waseda, A., Kim, M. W.: Analysis of DNS Graph of Phishing Websites Using Digital Certificates. In: ICACT, pp. 174–179 (2023). doi:10.23919/ICACT56868.2023.10079566.</w:t>
+      </w:r>
+    </w:p>
+    <w:p>
+      <w:pPr>
+        <w:pStyle w:val="ListParagraph"/>
+        <w:numPr>
+          <w:ilvl w:val="0"/>
+          <w:numId w:val="11"/>
+        </w:numPr>
+        <w:spacing w:after="200" w:line="276" w:lineRule="auto"/>
+        <w:rPr>
+          <w:sz w:val="18"/>
+        </w:rPr>
+      </w:pPr>
+      <w:r>
+        <w:rPr>
+          <w:sz w:val="18"/>
+        </w:rPr>
+        <w:t>Nishitha, U., Kumar, S., Reddy, P.: Phishing Detection Using Machine Learning Techniques. In: 2023 IEEE International Conference on Computing and Communications Technologies, pp. 234–241. IEEE, New York (2023)</w:t>
+      </w:r>
+    </w:p>
+    <w:p>
+      <w:pPr>
+        <w:pStyle w:val="ListParagraph"/>
+        <w:numPr>
+          <w:ilvl w:val="0"/>
+          <w:numId w:val="11"/>
+        </w:numPr>
+        <w:spacing w:after="200" w:line="276" w:lineRule="auto"/>
+        <w:rPr>
+          <w:sz w:val="18"/>
+        </w:rPr>
+      </w:pPr>
+      <w:proofErr w:type="spellStart"/>
+      <w:r>
+        <w:rPr>
+          <w:sz w:val="18"/>
+        </w:rPr>
+        <w:t>Hranický</w:t>
+      </w:r>
+      <w:proofErr w:type="spellEnd"/>
+      <w:r>
+        <w:rPr>
+          <w:sz w:val="18"/>
+        </w:rPr>
+        <w:t xml:space="preserve">, R., Horák, A., </w:t>
+      </w:r>
+      <w:proofErr w:type="spellStart"/>
+      <w:r>
+        <w:rPr>
+          <w:sz w:val="18"/>
+        </w:rPr>
+        <w:t>Polišenský</w:t>
+      </w:r>
+      <w:proofErr w:type="spellEnd"/>
+      <w:r>
+        <w:rPr>
+          <w:sz w:val="18"/>
+        </w:rPr>
+        <w:t xml:space="preserve">, J., Jeřábek, K., Ryšavý, O.: Unmasking the </w:t>
+      </w:r>
+      <w:proofErr w:type="spellStart"/>
+      <w:r>
+        <w:rPr>
+          <w:sz w:val="18"/>
+        </w:rPr>
+        <w:t>Phishermen</w:t>
+      </w:r>
+      <w:proofErr w:type="spellEnd"/>
+      <w:r>
+        <w:rPr>
+          <w:sz w:val="18"/>
+        </w:rPr>
+        <w:t>: Phishing Domain Detection with Machine Learning and Multi-Source Intelligence. In: IEEE NOMS, pp. 1–5 (2024). doi:10.1109/NOMS59830.2024.10575573.</w:t>
+      </w:r>
+    </w:p>
+    <w:p>
+      <w:pPr>
+        <w:pStyle w:val="ListParagraph"/>
+        <w:numPr>
+          <w:ilvl w:val="0"/>
+          <w:numId w:val="11"/>
+        </w:numPr>
+        <w:spacing w:after="200" w:line="276" w:lineRule="auto"/>
+        <w:rPr>
+          <w:sz w:val="18"/>
+        </w:rPr>
+      </w:pPr>
+      <w:r>
+        <w:rPr>
+          <w:sz w:val="18"/>
+        </w:rPr>
+        <w:t xml:space="preserve">A. O’Mara, I. </w:t>
+      </w:r>
+      <w:proofErr w:type="spellStart"/>
+      <w:r>
+        <w:rPr>
+          <w:sz w:val="18"/>
+        </w:rPr>
+        <w:t>Alsmadi</w:t>
+      </w:r>
+      <w:proofErr w:type="spellEnd"/>
+      <w:r>
+        <w:rPr>
+          <w:sz w:val="18"/>
+        </w:rPr>
+        <w:t xml:space="preserve">, A. </w:t>
+      </w:r>
+      <w:proofErr w:type="spellStart"/>
+      <w:r>
+        <w:rPr>
+          <w:sz w:val="18"/>
+        </w:rPr>
+        <w:t>Aleroud</w:t>
+      </w:r>
+      <w:proofErr w:type="spellEnd"/>
+      <w:r>
+        <w:rPr>
+          <w:sz w:val="18"/>
+        </w:rPr>
+        <w:t>, D. Alharthi: Phishing Detection Based on Webpage Content: Static and Dynamic Analysis. In: 3rd Intelligent Cybersecurity Conference (ICSC), pp. 39–45 (2023).</w:t>
+      </w:r>
+    </w:p>
+    <w:p>
+      <w:pPr>
+        <w:pStyle w:val="ListParagraph"/>
+        <w:numPr>
+          <w:ilvl w:val="0"/>
+          <w:numId w:val="11"/>
+        </w:numPr>
+        <w:spacing w:after="200" w:line="276" w:lineRule="auto"/>
+        <w:rPr>
+          <w:sz w:val="18"/>
+        </w:rPr>
+      </w:pPr>
+      <w:r>
+        <w:rPr>
+          <w:sz w:val="18"/>
+        </w:rPr>
+        <w:t>Rose, S., Johnson, M., Chen, L.: Real-time phishing detection through browser extension monitoring of DOM and network activity. Computers &amp; Security 118, 102–115 (2022)</w:t>
+      </w:r>
+    </w:p>
+    <w:p>
+      <w:pPr>
+        <w:pStyle w:val="ListParagraph"/>
+        <w:numPr>
+          <w:ilvl w:val="0"/>
+          <w:numId w:val="11"/>
+        </w:numPr>
+        <w:spacing w:after="200" w:line="276" w:lineRule="auto"/>
+        <w:rPr>
+          <w:sz w:val="18"/>
+        </w:rPr>
+      </w:pPr>
+      <w:r>
+        <w:rPr>
+          <w:sz w:val="18"/>
+        </w:rPr>
+        <w:t xml:space="preserve">K. Bajaj, K. </w:t>
+      </w:r>
+      <w:proofErr w:type="spellStart"/>
+      <w:r>
+        <w:rPr>
+          <w:sz w:val="18"/>
+        </w:rPr>
+        <w:t>Pattabiraman</w:t>
+      </w:r>
+      <w:proofErr w:type="spellEnd"/>
+      <w:r>
+        <w:rPr>
+          <w:sz w:val="18"/>
+        </w:rPr>
+        <w:t>, A. Mesbah: LED: Tool for Synthesizing Web Element Locators. In: 30th IEEE/ACM Int. Conf. on Automated Software Engineering (ASE), pp. 848–851 (2015).</w:t>
+      </w:r>
+    </w:p>
+    <w:p>
+      <w:pPr>
+        <w:pStyle w:val="ListParagraph"/>
+        <w:numPr>
+          <w:ilvl w:val="0"/>
+          <w:numId w:val="11"/>
+        </w:numPr>
+        <w:spacing w:after="200" w:line="276" w:lineRule="auto"/>
+        <w:rPr>
+          <w:sz w:val="18"/>
+        </w:rPr>
+      </w:pPr>
+      <w:r>
+        <w:rPr>
+          <w:sz w:val="18"/>
+        </w:rPr>
+        <w:t>Omolara, A.E., Jantan, A., Abiodun, O.I., et al.: DaE2: Unmasking malicious URLs by leveraging diverse and efficient ensemble machine learning. Computers &amp; Security 147, 103–118 (2025)</w:t>
+      </w:r>
+    </w:p>
+    <w:p>
+      <w:pPr>
+        <w:pStyle w:val="ListParagraph"/>
+        <w:numPr>
+          <w:ilvl w:val="0"/>
+          <w:numId w:val="11"/>
+        </w:numPr>
+        <w:spacing w:after="200" w:line="276" w:lineRule="auto"/>
+        <w:rPr>
+          <w:sz w:val="18"/>
+        </w:rPr>
+      </w:pPr>
+      <w:r>
+        <w:rPr>
+          <w:sz w:val="18"/>
+        </w:rPr>
+        <w:t>Abad, S., Rahman, M., Thompson, J.: Classification of Malicious URLs Using Machine Learning. PMC Journal of Cybersecurity Research 8(2), 45–62 (2023)</w:t>
+      </w:r>
+    </w:p>
+    <w:p>
+      <w:pPr>
+        <w:pStyle w:val="ListParagraph"/>
+        <w:numPr>
+          <w:ilvl w:val="0"/>
+          <w:numId w:val="11"/>
+        </w:numPr>
+        <w:spacing w:after="200" w:line="276" w:lineRule="auto"/>
+        <w:rPr>
+          <w:sz w:val="18"/>
+        </w:rPr>
+      </w:pPr>
+      <w:r>
+        <w:rPr>
+          <w:sz w:val="18"/>
+        </w:rPr>
+        <w:t xml:space="preserve">I. </w:t>
+      </w:r>
+      <w:proofErr w:type="spellStart"/>
+      <w:r>
+        <w:rPr>
+          <w:sz w:val="18"/>
+        </w:rPr>
+        <w:t>Alsmadi</w:t>
+      </w:r>
+      <w:proofErr w:type="spellEnd"/>
+      <w:r>
+        <w:rPr>
+          <w:sz w:val="18"/>
+        </w:rPr>
+        <w:t xml:space="preserve">, A. O’Mara, A. </w:t>
+      </w:r>
+      <w:proofErr w:type="spellStart"/>
+      <w:r>
+        <w:rPr>
+          <w:sz w:val="18"/>
+        </w:rPr>
+        <w:t>AlEroud</w:t>
+      </w:r>
+      <w:proofErr w:type="spellEnd"/>
+      <w:r>
+        <w:rPr>
+          <w:sz w:val="18"/>
+        </w:rPr>
+        <w:t>: Generative Adversarial Analysis of Phishing Attacks on Static and Dynamic Content of Webpages. In: IEEE Intl Conf on Parallel &amp; Distributed Processing with Applications (ISPA/</w:t>
+      </w:r>
+      <w:proofErr w:type="spellStart"/>
+      <w:r>
+        <w:rPr>
+          <w:sz w:val="18"/>
+        </w:rPr>
+        <w:t>BDCloud</w:t>
+      </w:r>
+      <w:proofErr w:type="spellEnd"/>
+      <w:r>
+        <w:rPr>
+          <w:sz w:val="18"/>
+        </w:rPr>
+        <w:t>/</w:t>
+      </w:r>
+      <w:proofErr w:type="spellStart"/>
+      <w:r>
+        <w:rPr>
+          <w:sz w:val="18"/>
+        </w:rPr>
+        <w:t>SocialCom</w:t>
+      </w:r>
+      <w:proofErr w:type="spellEnd"/>
+      <w:r>
+        <w:rPr>
+          <w:sz w:val="18"/>
+        </w:rPr>
+        <w:t>/</w:t>
+      </w:r>
+      <w:proofErr w:type="spellStart"/>
+      <w:r>
+        <w:rPr>
+          <w:sz w:val="18"/>
+        </w:rPr>
+        <w:t>SustainCom</w:t>
+      </w:r>
+      <w:proofErr w:type="spellEnd"/>
+      <w:r>
+        <w:rPr>
+          <w:sz w:val="18"/>
+        </w:rPr>
+        <w:t>), pp. 1657–1662 (2021).</w:t>
+      </w:r>
+    </w:p>
+    <w:p>
+      <w:pPr>
+        <w:pStyle w:val="ListParagraph"/>
+        <w:numPr>
+          <w:ilvl w:val="0"/>
+          <w:numId w:val="11"/>
+        </w:numPr>
+        <w:spacing w:after="200" w:line="276" w:lineRule="auto"/>
+        <w:rPr>
+          <w:sz w:val="18"/>
+        </w:rPr>
+      </w:pPr>
+      <w:r>
+        <w:rPr>
+          <w:sz w:val="18"/>
+        </w:rPr>
+        <w:t xml:space="preserve">Çelik, L., Yilmaz, E., Hassan, A.: Enhancing Phishing Detection in Financial Systems through Natural Language Processing. </w:t>
+      </w:r>
+      <w:proofErr w:type="spellStart"/>
+      <w:r>
+        <w:rPr>
+          <w:sz w:val="18"/>
+        </w:rPr>
+        <w:t>arXiv</w:t>
+      </w:r>
+      <w:proofErr w:type="spellEnd"/>
+      <w:r>
+        <w:rPr>
+          <w:sz w:val="18"/>
+        </w:rPr>
+        <w:t xml:space="preserve"> preprint arXiv:2507.04426 (2025)</w:t>
+      </w:r>
+    </w:p>
+    <w:p>
+      <w:pPr>
+        <w:pStyle w:val="ListParagraph"/>
+        <w:numPr>
+          <w:ilvl w:val="0"/>
+          <w:numId w:val="11"/>
+        </w:numPr>
+        <w:spacing w:after="200" w:line="276" w:lineRule="auto"/>
+        <w:rPr>
+          <w:sz w:val="18"/>
+        </w:rPr>
+      </w:pPr>
+      <w:proofErr w:type="spellStart"/>
+      <w:r>
+        <w:rPr>
+          <w:sz w:val="18"/>
+        </w:rPr>
+        <w:t>Hranický</w:t>
+      </w:r>
+      <w:proofErr w:type="spellEnd"/>
+      <w:r>
+        <w:rPr>
+          <w:sz w:val="18"/>
+        </w:rPr>
+        <w:t xml:space="preserve">, R., </w:t>
+      </w:r>
+      <w:proofErr w:type="spellStart"/>
+      <w:r>
+        <w:rPr>
+          <w:sz w:val="18"/>
+        </w:rPr>
+        <w:t>Bujlow</w:t>
+      </w:r>
+      <w:proofErr w:type="spellEnd"/>
+      <w:r>
+        <w:rPr>
+          <w:sz w:val="18"/>
+        </w:rPr>
+        <w:t>, T., Čejka, T.: Multi-source threat intelligence integration for robust phishing detection. Journal of Network Security 28(3), 189–205 (2024)</w:t>
+      </w:r>
+    </w:p>
+    <w:p>
+      <w:pPr>
+        <w:pStyle w:val="ListParagraph"/>
+        <w:numPr>
+          <w:ilvl w:val="0"/>
+          <w:numId w:val="11"/>
+        </w:numPr>
+        <w:spacing w:after="200" w:line="276" w:lineRule="auto"/>
+        <w:rPr>
+          <w:sz w:val="18"/>
+        </w:rPr>
+      </w:pPr>
+      <w:proofErr w:type="spellStart"/>
+      <w:r>
+        <w:rPr>
+          <w:sz w:val="18"/>
+        </w:rPr>
+        <w:t>Alsabah</w:t>
+      </w:r>
+      <w:proofErr w:type="spellEnd"/>
+      <w:r>
+        <w:rPr>
+          <w:sz w:val="18"/>
+        </w:rPr>
+        <w:t xml:space="preserve">, M.; Nabeel, M.; </w:t>
+      </w:r>
+      <w:proofErr w:type="spellStart"/>
+      <w:r>
+        <w:rPr>
+          <w:sz w:val="18"/>
+        </w:rPr>
+        <w:t>Boshmaf</w:t>
+      </w:r>
+      <w:proofErr w:type="spellEnd"/>
+      <w:r>
+        <w:rPr>
+          <w:sz w:val="18"/>
+        </w:rPr>
+        <w:t xml:space="preserve">, Y.; Choo, E. Content-Agnostic Detection of Phishing Domains using Certificate Transparency and Passive DNS. In: Proceedings of RAID 2022, Association for Computing Machinery (ACM), 2022. </w:t>
+      </w:r>
+      <w:proofErr w:type="spellStart"/>
+      <w:r>
+        <w:rPr>
+          <w:sz w:val="18"/>
+        </w:rPr>
+        <w:t>doi</w:t>
+      </w:r>
+      <w:proofErr w:type="spellEnd"/>
+      <w:r>
+        <w:rPr>
+          <w:sz w:val="18"/>
+        </w:rPr>
+        <w:t>: 10.1145/3545948.3545958.</w:t>
+      </w:r>
+    </w:p>
+    <w:p>
+      <w:pPr>
+        <w:pStyle w:val="ListParagraph"/>
+        <w:numPr>
+          <w:ilvl w:val="0"/>
+          <w:numId w:val="11"/>
+        </w:numPr>
+        <w:spacing w:after="200" w:line="276" w:lineRule="auto"/>
+        <w:rPr>
+          <w:sz w:val="18"/>
+        </w:rPr>
+      </w:pPr>
+      <w:proofErr w:type="spellStart"/>
+      <w:r>
+        <w:rPr>
+          <w:sz w:val="18"/>
+        </w:rPr>
+        <w:t>Abyaa</w:t>
+      </w:r>
+      <w:proofErr w:type="spellEnd"/>
+      <w:r>
+        <w:rPr>
+          <w:sz w:val="18"/>
+        </w:rPr>
+        <w:t xml:space="preserve">, Y.; Hureau, O.; Duda, A.; Korczynski, M. </w:t>
+      </w:r>
+      <w:proofErr w:type="spellStart"/>
+      <w:r>
+        <w:rPr>
+          <w:sz w:val="18"/>
+        </w:rPr>
+        <w:t>LogoTrust</w:t>
+      </w:r>
+      <w:proofErr w:type="spellEnd"/>
+      <w:r>
+        <w:rPr>
+          <w:sz w:val="18"/>
+        </w:rPr>
+        <w:t>: Leveraging BIMI to Build a Validated Dataset of Brands, Domain Names, and Logos. In: IEEE European Symposium on Security and Privacy Workshops (</w:t>
+      </w:r>
+      <w:proofErr w:type="spellStart"/>
+      <w:r>
+        <w:rPr>
+          <w:sz w:val="18"/>
+        </w:rPr>
+        <w:t>EuroS&amp;PW</w:t>
+      </w:r>
+      <w:proofErr w:type="spellEnd"/>
+      <w:r>
+        <w:rPr>
+          <w:sz w:val="18"/>
+        </w:rPr>
+        <w:t xml:space="preserve">), pp. 132–137 (2025). </w:t>
+      </w:r>
+      <w:proofErr w:type="spellStart"/>
+      <w:r>
+        <w:rPr>
+          <w:sz w:val="18"/>
+        </w:rPr>
+        <w:t>doi</w:t>
+      </w:r>
+      <w:proofErr w:type="spellEnd"/>
+      <w:r>
+        <w:rPr>
+          <w:sz w:val="18"/>
+        </w:rPr>
+        <w:t>: 10.1109/EuroSPW67616.2025.00021.</w:t>
       </w:r>
     </w:p>
     <w:p>
@@ -3769,30 +4678,15 @@
           <w:bCs/>
         </w:rPr>
       </w:pPr>
-      <w:r>
+    </w:p>
+    <w:p>
+      <w:pPr>
         <w:rPr>
           <w:b/>
           <w:bCs/>
         </w:rPr>
-        <w:t>Industry Reports:</w:t>
-      </w:r>
-    </w:p>
-    <w:p>
-      <w:r>
-        <w:t>- ENISA Threat Landscape 2024</w:t>
-      </w:r>
-    </w:p>
-    <w:p>
-      <w:r>
-        <w:t>- Kroll Q4 2024 Cyber Threat Landscape Report</w:t>
-      </w:r>
-    </w:p>
-    <w:p>
-      <w:r>
-        <w:t>- Qualys Cybersecurity Threat Landscape 2024 Midyear Review</w:t>
-      </w:r>
-    </w:p>
-    <w:p/>
+      </w:pPr>
+    </w:p>
     <w:p>
       <w:pPr>
         <w:rPr>
@@ -3805,6 +4699,42 @@
           <w:b/>
           <w:bCs/>
         </w:rPr>
+        <w:lastRenderedPageBreak/>
+        <w:t>Industry Reports:</w:t>
+      </w:r>
+    </w:p>
+    <w:p>
+      <w:r>
+        <w:t>- ENISA Threat Landscape 2024</w:t>
+      </w:r>
+      <w:r>
+        <w:t>/2025</w:t>
+      </w:r>
+    </w:p>
+    <w:p>
+      <w:r>
+        <w:t xml:space="preserve">- </w:t>
+      </w:r>
+      <w:r>
+        <w:t xml:space="preserve">World Economic Forum </w:t>
+      </w:r>
+      <w:r>
+        <w:t>Global Cybersecurity Outlook 2025</w:t>
+      </w:r>
+    </w:p>
+    <w:p/>
+    <w:p>
+      <w:pPr>
+        <w:rPr>
+          <w:b/>
+          <w:bCs/>
+        </w:rPr>
+      </w:pPr>
+      <w:r>
+        <w:rPr>
+          <w:b/>
+          <w:bCs/>
+        </w:rPr>
         <w:t>Technical Documentation:</w:t>
       </w:r>
     </w:p>
@@ -3848,6 +4778,35 @@
       <w:proofErr w:type="spellEnd"/>
       <w:r>
         <w:t xml:space="preserve"> analysis tools documentation</w:t>
+      </w:r>
+    </w:p>
+    <w:p>
+      <w:r>
+        <w:t xml:space="preserve">- </w:t>
+      </w:r>
+      <w:proofErr w:type="spellStart"/>
+      <w:r>
+        <w:t>Puppeter</w:t>
+      </w:r>
+      <w:proofErr w:type="spellEnd"/>
+      <w:r>
+        <w:t>: A JavaScript web scrapping tool</w:t>
+      </w:r>
+    </w:p>
+    <w:p>
+      <w:r>
+        <w:t xml:space="preserve">- </w:t>
+      </w:r>
+      <w:proofErr w:type="spellStart"/>
+      <w:r>
+        <w:t>Dns</w:t>
+      </w:r>
+      <w:proofErr w:type="spellEnd"/>
+      <w:r>
+        <w:t xml:space="preserve"> Twister: A</w:t>
+      </w:r>
+      <w:r>
+        <w:t>nti-phishing domain name search engine and DNS monitoring service</w:t>
       </w:r>
     </w:p>
     <w:p/>
@@ -3868,12 +4827,12 @@
       <w:pPr>
         <w:pStyle w:val="Heading1"/>
       </w:pPr>
-      <w:bookmarkStart w:id="15" w:name="_Toc211280950"/>
+      <w:bookmarkStart w:id="20" w:name="_Toc211280950"/>
       <w:r>
         <w:lastRenderedPageBreak/>
         <w:t>Specific Terminology</w:t>
       </w:r>
-      <w:bookmarkEnd w:id="15"/>
+      <w:bookmarkEnd w:id="20"/>
     </w:p>
     <w:p>
       <w:r>
@@ -3884,7 +4843,16 @@
         <w:t>Core Concepts</w:t>
       </w:r>
       <w:r>
-        <w:t>: Phishing, Domain Generation Algorithm (DGA), Redirect Chains, Homographs, Document Object Model (DOM), Shannon Entropy, Data Exfiltration, URL Shortener, Top-Level Domain (TLD)</w:t>
+        <w:t xml:space="preserve">: Phishing, Domain Generation Algorithm (DGA), Redirect Chains, Homographs, Document Object Model (DOM), </w:t>
+      </w:r>
+      <w:r>
+        <w:t>Lexical Analysis</w:t>
+      </w:r>
+      <w:r>
+        <w:t xml:space="preserve">, Data Exfiltration, </w:t>
+      </w:r>
+      <w:r>
+        <w:t>Domain name Server (DNS)</w:t>
       </w:r>
     </w:p>
     <w:p>
@@ -3896,7 +4864,13 @@
         <w:t>Technical Implementation</w:t>
       </w:r>
       <w:r>
-        <w:t>: Prolog, Drools, Fuzzy Logic, Support Vector Machine (SVM), Random Forest, Reputation API, Blacklist/Whitelist, Adaptive Scoring</w:t>
+        <w:t xml:space="preserve">: Prolog, Drools, Fuzzy Logic, </w:t>
+      </w:r>
+      <w:r>
+        <w:t>Scrapping</w:t>
+      </w:r>
+      <w:r>
+        <w:t>, Reputation API, Blacklist/Whitelist, Adaptive Scoring</w:t>
       </w:r>
     </w:p>
     <w:p>
@@ -3910,254 +4884,6 @@
       <w:r>
         <w:t>: Supply Chain Security, Identity Management, Incident Response, Risk Communication, Threat Intelligence, False Positive Management</w:t>
       </w:r>
-    </w:p>
-    <w:p/>
-    <w:p>
-      <w:pPr>
-        <w:rPr>
-          <w:rFonts w:asciiTheme="majorHAnsi" w:eastAsiaTheme="majorEastAsia" w:hAnsiTheme="majorHAnsi" w:cstheme="majorBidi"/>
-          <w:color w:val="0F4761" w:themeColor="accent1" w:themeShade="BF"/>
-          <w:sz w:val="40"/>
-          <w:szCs w:val="40"/>
-        </w:rPr>
-      </w:pPr>
-      <w:r>
-        <w:br w:type="page"/>
-      </w:r>
-    </w:p>
-    <w:p>
-      <w:pPr>
-        <w:pStyle w:val="Heading1"/>
-      </w:pPr>
-      <w:bookmarkStart w:id="16" w:name="_Toc211280951"/>
-      <w:r>
-        <w:lastRenderedPageBreak/>
-        <w:t>Challenges, Limitations and Future Perspectives</w:t>
-      </w:r>
-      <w:bookmarkEnd w:id="16"/>
-    </w:p>
-    <w:p>
-      <w:pPr>
-        <w:pStyle w:val="Heading2"/>
-      </w:pPr>
-      <w:bookmarkStart w:id="17" w:name="_Toc211280952"/>
-      <w:r>
-        <w:t>Technical Challenges</w:t>
-      </w:r>
-      <w:bookmarkEnd w:id="17"/>
-    </w:p>
-    <w:p>
-      <w:r>
-        <w:t>- Sophisticated evasion techniques using legitimate infrastructure (CDNs, cloud platforms)</w:t>
-      </w:r>
-    </w:p>
-    <w:p>
-      <w:r>
-        <w:t>- High false positive rates in complex enterprise environments</w:t>
-      </w:r>
-    </w:p>
-    <w:p>
-      <w:r>
-        <w:t>- Real-time processing requirements vs. comprehensive analysis depth</w:t>
-      </w:r>
-    </w:p>
-    <w:p>
-      <w:r>
-        <w:t>- Dynamic threshold adjustment based on threat landscape evolution</w:t>
-      </w:r>
-    </w:p>
-    <w:p/>
-    <w:p>
-      <w:pPr>
-        <w:pStyle w:val="Heading2"/>
-      </w:pPr>
-      <w:bookmarkStart w:id="18" w:name="_Toc211280953"/>
-      <w:r>
-        <w:t>Expert-Identified Limitations</w:t>
-      </w:r>
-      <w:bookmarkEnd w:id="18"/>
-    </w:p>
-    <w:p>
-      <w:r>
-        <w:t>- Traditional blacklist approaches insufficient for zero-day attacks</w:t>
-      </w:r>
-    </w:p>
-    <w:p>
-      <w:r>
-        <w:t>- Need for continuous rule adaptation based on incident learning</w:t>
-      </w:r>
-    </w:p>
-    <w:p>
-      <w:r>
-        <w:t>- Balance between security enforcement and user experience</w:t>
-      </w:r>
-    </w:p>
-    <w:p>
-      <w:r>
-        <w:t>- Integration challenges with existing enterprise security stacks</w:t>
-      </w:r>
-    </w:p>
-    <w:p/>
-    <w:p>
-      <w:pPr>
-        <w:pStyle w:val="Heading2"/>
-      </w:pPr>
-      <w:bookmarkStart w:id="19" w:name="_Toc211280954"/>
-      <w:r>
-        <w:t>Technological Adequacy Assessment</w:t>
-      </w:r>
-      <w:bookmarkEnd w:id="19"/>
-    </w:p>
-    <w:p>
-      <w:r>
-        <w:t>The chosen symbolic reasoning approach (Drools) proves particularly suitable for:</w:t>
-      </w:r>
-    </w:p>
-    <w:p>
-      <w:r>
-        <w:t xml:space="preserve">- </w:t>
-      </w:r>
-      <w:r>
-        <w:rPr>
-          <w:b/>
-          <w:bCs/>
-        </w:rPr>
-        <w:t>Explainable decisions</w:t>
-      </w:r>
-      <w:r>
-        <w:t>: Critical for enterprise security operations requiring audit trails</w:t>
-      </w:r>
-    </w:p>
-    <w:p>
-      <w:r>
-        <w:t xml:space="preserve">- </w:t>
-      </w:r>
-      <w:r>
-        <w:rPr>
-          <w:b/>
-          <w:bCs/>
-        </w:rPr>
-        <w:t>Rule adaptability</w:t>
-      </w:r>
-      <w:r>
-        <w:t>: Enables rapid response to new attack patterns identified by expert</w:t>
-      </w:r>
-    </w:p>
-    <w:p>
-      <w:r>
-        <w:t xml:space="preserve">- </w:t>
-      </w:r>
-      <w:r>
-        <w:rPr>
-          <w:b/>
-          <w:bCs/>
-        </w:rPr>
-        <w:t>Hybrid integration:</w:t>
-      </w:r>
-      <w:r>
-        <w:t xml:space="preserve"> Supports combination with ML approaches for enhanced accuracy</w:t>
-      </w:r>
-    </w:p>
-    <w:p>
-      <w:r>
-        <w:t xml:space="preserve">- </w:t>
-      </w:r>
-      <w:r>
-        <w:rPr>
-          <w:b/>
-          <w:bCs/>
-        </w:rPr>
-        <w:t>Performance scalability:</w:t>
-      </w:r>
-      <w:r>
-        <w:t xml:space="preserve"> Meets real-time processing requirements for URL analysis</w:t>
-      </w:r>
-    </w:p>
-    <w:p/>
-    <w:p>
-      <w:pPr>
-        <w:pStyle w:val="Heading2"/>
-      </w:pPr>
-      <w:bookmarkStart w:id="20" w:name="_Toc211280955"/>
-      <w:r>
-        <w:t>Future Development Directions</w:t>
-      </w:r>
-      <w:bookmarkEnd w:id="20"/>
-    </w:p>
-    <w:p>
-      <w:r>
-        <w:rPr>
-          <w:rFonts w:ascii="Segoe UI" w:hAnsi="Segoe UI" w:cs="Segoe UI"/>
-          <w:spacing w:val="2"/>
-        </w:rPr>
-        <w:t xml:space="preserve">Connect the system to threat intelligence services such as </w:t>
-      </w:r>
-      <w:proofErr w:type="spellStart"/>
-      <w:r>
-        <w:rPr>
-          <w:rFonts w:ascii="Segoe UI" w:hAnsi="Segoe UI" w:cs="Segoe UI"/>
-          <w:spacing w:val="2"/>
-        </w:rPr>
-        <w:t>VirusTotal</w:t>
-      </w:r>
-      <w:proofErr w:type="spellEnd"/>
-      <w:r>
-        <w:rPr>
-          <w:rFonts w:ascii="Segoe UI" w:hAnsi="Segoe UI" w:cs="Segoe UI"/>
-          <w:spacing w:val="2"/>
-        </w:rPr>
-        <w:t xml:space="preserve"> and </w:t>
-      </w:r>
-      <w:proofErr w:type="spellStart"/>
-      <w:r>
-        <w:rPr>
-          <w:rFonts w:ascii="Segoe UI" w:hAnsi="Segoe UI" w:cs="Segoe UI"/>
-          <w:spacing w:val="2"/>
-        </w:rPr>
-        <w:t>PhishTank</w:t>
-      </w:r>
-      <w:proofErr w:type="spellEnd"/>
-      <w:r>
-        <w:rPr>
-          <w:rFonts w:ascii="Segoe UI" w:hAnsi="Segoe UI" w:cs="Segoe UI"/>
-          <w:spacing w:val="2"/>
-        </w:rPr>
-        <w:t xml:space="preserve"> to keep updated information about dangerous sites. Develop an easy-to-use web platform so that rules for detecting phishing can be checked, tested, and updated in a centralized way. Automate the handling of legitimate exceptions (like trusted internal domains) and allow quick updates to </w:t>
-      </w:r>
-      <w:proofErr w:type="gramStart"/>
-      <w:r>
-        <w:rPr>
-          <w:rFonts w:ascii="Segoe UI" w:hAnsi="Segoe UI" w:cs="Segoe UI"/>
-          <w:spacing w:val="2"/>
-        </w:rPr>
-        <w:t>lists</w:t>
-      </w:r>
-      <w:proofErr w:type="gramEnd"/>
-      <w:r>
-        <w:rPr>
-          <w:rFonts w:ascii="Segoe UI" w:hAnsi="Segoe UI" w:cs="Segoe UI"/>
-          <w:spacing w:val="2"/>
-        </w:rPr>
-        <w:t xml:space="preserve"> of safe and risky websites. These steps help </w:t>
-      </w:r>
-      <w:r>
-        <w:rPr>
-          <w:rFonts w:ascii="Segoe UI" w:hAnsi="Segoe UI" w:cs="Segoe UI"/>
-          <w:spacing w:val="2"/>
-        </w:rPr>
-        <w:lastRenderedPageBreak/>
-        <w:t>make the solution more practical, adaptable, and effective for daily protection against phishing threats.</w:t>
-      </w:r>
-    </w:p>
-    <w:p>
-      <w:pPr>
-        <w:rPr>
-          <w:rFonts w:asciiTheme="majorHAnsi" w:eastAsiaTheme="majorEastAsia" w:hAnsiTheme="majorHAnsi" w:cstheme="majorBidi"/>
-          <w:color w:val="0F4761" w:themeColor="accent1" w:themeShade="BF"/>
-          <w:sz w:val="40"/>
-          <w:szCs w:val="40"/>
-        </w:rPr>
-      </w:pPr>
       <w:r>
         <w:br w:type="page"/>
       </w:r>
@@ -4175,17 +4901,17 @@
     </w:p>
     <w:p>
       <w:r>
-        <w:t>This preliminary report demonstrates the team's systematic approach to knowledge acquisition, combining rigorous academic research with practical expertise from enterprise cybersecurity operations. The expert collaboration with David Marques has been instrumental in validating theoretical approaches against real-world attack scenarios and operational constraints.</w:t>
-      </w:r>
-    </w:p>
-    <w:p>
-      <w:r>
-        <w:t>The chosen technical architecture effectively addresses the specific characteristics of phishing detection through its two-phase analysis model, while the symbolic reasoning implementation ensures both performance and explainability requirements. The continuous feedback loop with industry expertise positions the project to deliver practical value beyond academic achievement, contributing to the evolution of enterprise cybersecurity defense capabilities.</w:t>
-      </w:r>
-    </w:p>
-    <w:p>
-      <w:r>
-        <w:t>The knowledge representation framework developed captures not only technical detection mechanisms but also the operational context necessary for effective deployment in enterprise environments, reflecting the team's synthesis capability and deep understanding of the cybersecurity challenge domain.</w:t>
+        <w:t>This preliminary report demonstrates the team's approach to knowledge acquisition, combining rigorous academic research with practical expertise from enterprise cybersecurity operations. The collaboration with David Marques, an expert in the field, has been instrumental in validating theoretical approaches against real-world attack scenarios and operational constraints.</w:t>
+      </w:r>
+    </w:p>
+    <w:p>
+      <w:r>
+        <w:t>The technical architecture that has been selected to address the specific characteristics of phishing detection has been demonstrated to be efficacious in doing so. This is achieved through a two-phase analysis model, with the first phase being a static analysis implementation that ensures performance and explainability requirements are met. The model's decision is then reinforced by a dynamic analysis in the second phase, which inspects the landing page of the given URL. The project's alignment with industry expertise through a continuous feedback loop positions it to deliver practical value that extends beyond academic achievement, contributing to the evolution of cybersecurity defense capabilities.</w:t>
+      </w:r>
+    </w:p>
+    <w:p>
+      <w:r>
+        <w:t>The knowledge representation framework developed captures not only technical detection mechanisms but also the operational context necessary for effective deployment in enterprise environments.</w:t>
       </w:r>
     </w:p>
     <w:sectPr>
@@ -4274,13 +5000,8 @@
     <w:pPr>
       <w:pStyle w:val="Header"/>
     </w:pPr>
-    <w:proofErr w:type="gramStart"/>
     <w:r>
-      <w:t>Master's</w:t>
-    </w:r>
-    <w:proofErr w:type="gramEnd"/>
-    <w:r>
-      <w:t xml:space="preserve"> in Artificial Intelligence Engineering (MEIA) – ISEP | Team 10 – Cybersecurity  </w:t>
+      <w:t xml:space="preserve">Master's in Artificial Intelligence Engineering (MEIA) – ISEP | Team 10 – Cybersecurity  </w:t>
     </w:r>
   </w:p>
   <w:p>
@@ -4294,35 +5015,7 @@
       <w:rPr>
         <w:lang w:val="pt-BR"/>
       </w:rPr>
-      <w:t xml:space="preserve">Team </w:t>
-    </w:r>
-    <w:proofErr w:type="spellStart"/>
-    <w:r>
-      <w:rPr>
-        <w:lang w:val="pt-BR"/>
-      </w:rPr>
-      <w:t>Members</w:t>
-    </w:r>
-    <w:proofErr w:type="spellEnd"/>
-    <w:r>
-      <w:rPr>
-        <w:lang w:val="pt-BR"/>
-      </w:rPr>
-      <w:t xml:space="preserve">: Bruno </w:t>
-    </w:r>
-    <w:proofErr w:type="spellStart"/>
-    <w:r>
-      <w:rPr>
-        <w:lang w:val="pt-BR"/>
-      </w:rPr>
-      <w:t>Camarneiro</w:t>
-    </w:r>
-    <w:proofErr w:type="spellEnd"/>
-    <w:r>
-      <w:rPr>
-        <w:lang w:val="pt-BR"/>
-      </w:rPr>
-      <w:t xml:space="preserve">, Arsénio Ferraz, Gustavo </w:t>
+      <w:t xml:space="preserve">Team Members: Bruno Camarneiro, Arsénio Ferraz, Gustavo </w:t>
     </w:r>
     <w:r>
       <w:rPr>
@@ -5000,6 +5693,96 @@
     </w:lvl>
   </w:abstractNum>
   <w:abstractNum w:abstractNumId="5" w15:restartNumberingAfterBreak="0">
+    <w:nsid w:val="491F681B"/>
+    <w:multiLevelType w:val="hybridMultilevel"/>
+    <w:tmpl w:val="73DAD866"/>
+    <w:lvl w:ilvl="0" w:tplc="B0D2D364">
+      <w:start w:val="1"/>
+      <w:numFmt w:val="decimal"/>
+      <w:lvlText w:val="%1."/>
+      <w:lvlJc w:val="left"/>
+      <w:pPr>
+        <w:ind w:left="720" w:hanging="360"/>
+      </w:pPr>
+      <w:rPr>
+        <w:rFonts w:hint="default"/>
+        <w:sz w:val="16"/>
+      </w:rPr>
+    </w:lvl>
+    <w:lvl w:ilvl="1" w:tplc="04090019" w:tentative="1">
+      <w:start w:val="1"/>
+      <w:numFmt w:val="lowerLetter"/>
+      <w:lvlText w:val="%2."/>
+      <w:lvlJc w:val="left"/>
+      <w:pPr>
+        <w:ind w:left="1440" w:hanging="360"/>
+      </w:pPr>
+    </w:lvl>
+    <w:lvl w:ilvl="2" w:tplc="0409001B" w:tentative="1">
+      <w:start w:val="1"/>
+      <w:numFmt w:val="lowerRoman"/>
+      <w:lvlText w:val="%3."/>
+      <w:lvlJc w:val="right"/>
+      <w:pPr>
+        <w:ind w:left="2160" w:hanging="180"/>
+      </w:pPr>
+    </w:lvl>
+    <w:lvl w:ilvl="3" w:tplc="0409000F" w:tentative="1">
+      <w:start w:val="1"/>
+      <w:numFmt w:val="decimal"/>
+      <w:lvlText w:val="%4."/>
+      <w:lvlJc w:val="left"/>
+      <w:pPr>
+        <w:ind w:left="2880" w:hanging="360"/>
+      </w:pPr>
+    </w:lvl>
+    <w:lvl w:ilvl="4" w:tplc="04090019" w:tentative="1">
+      <w:start w:val="1"/>
+      <w:numFmt w:val="lowerLetter"/>
+      <w:lvlText w:val="%5."/>
+      <w:lvlJc w:val="left"/>
+      <w:pPr>
+        <w:ind w:left="3600" w:hanging="360"/>
+      </w:pPr>
+    </w:lvl>
+    <w:lvl w:ilvl="5" w:tplc="0409001B" w:tentative="1">
+      <w:start w:val="1"/>
+      <w:numFmt w:val="lowerRoman"/>
+      <w:lvlText w:val="%6."/>
+      <w:lvlJc w:val="right"/>
+      <w:pPr>
+        <w:ind w:left="4320" w:hanging="180"/>
+      </w:pPr>
+    </w:lvl>
+    <w:lvl w:ilvl="6" w:tplc="0409000F" w:tentative="1">
+      <w:start w:val="1"/>
+      <w:numFmt w:val="decimal"/>
+      <w:lvlText w:val="%7."/>
+      <w:lvlJc w:val="left"/>
+      <w:pPr>
+        <w:ind w:left="5040" w:hanging="360"/>
+      </w:pPr>
+    </w:lvl>
+    <w:lvl w:ilvl="7" w:tplc="04090019" w:tentative="1">
+      <w:start w:val="1"/>
+      <w:numFmt w:val="lowerLetter"/>
+      <w:lvlText w:val="%8."/>
+      <w:lvlJc w:val="left"/>
+      <w:pPr>
+        <w:ind w:left="5760" w:hanging="360"/>
+      </w:pPr>
+    </w:lvl>
+    <w:lvl w:ilvl="8" w:tplc="0409001B" w:tentative="1">
+      <w:start w:val="1"/>
+      <w:numFmt w:val="lowerRoman"/>
+      <w:lvlText w:val="%9."/>
+      <w:lvlJc w:val="right"/>
+      <w:pPr>
+        <w:ind w:left="6480" w:hanging="180"/>
+      </w:pPr>
+    </w:lvl>
+  </w:abstractNum>
+  <w:abstractNum w:abstractNumId="6" w15:restartNumberingAfterBreak="0">
     <w:nsid w:val="510748FF"/>
     <w:multiLevelType w:val="hybridMultilevel"/>
     <w:tmpl w:val="55BA5A42"/>
@@ -5111,7 +5894,7 @@
       </w:rPr>
     </w:lvl>
   </w:abstractNum>
-  <w:abstractNum w:abstractNumId="6" w15:restartNumberingAfterBreak="0">
+  <w:abstractNum w:abstractNumId="7" w15:restartNumberingAfterBreak="0">
     <w:nsid w:val="59DB7549"/>
     <w:multiLevelType w:val="hybridMultilevel"/>
     <w:tmpl w:val="8A60112A"/>
@@ -5223,7 +6006,7 @@
       </w:rPr>
     </w:lvl>
   </w:abstractNum>
-  <w:abstractNum w:abstractNumId="7" w15:restartNumberingAfterBreak="0">
+  <w:abstractNum w:abstractNumId="8" w15:restartNumberingAfterBreak="0">
     <w:nsid w:val="5EBB73B9"/>
     <w:multiLevelType w:val="multilevel"/>
     <w:tmpl w:val="A0C63D58"/>
@@ -5372,7 +6155,7 @@
       </w:rPr>
     </w:lvl>
   </w:abstractNum>
-  <w:abstractNum w:abstractNumId="8" w15:restartNumberingAfterBreak="0">
+  <w:abstractNum w:abstractNumId="9" w15:restartNumberingAfterBreak="0">
     <w:nsid w:val="618A36F7"/>
     <w:multiLevelType w:val="multilevel"/>
     <w:tmpl w:val="C270D836"/>
@@ -5521,7 +6304,7 @@
       </w:rPr>
     </w:lvl>
   </w:abstractNum>
-  <w:abstractNum w:abstractNumId="9" w15:restartNumberingAfterBreak="0">
+  <w:abstractNum w:abstractNumId="10" w15:restartNumberingAfterBreak="0">
     <w:nsid w:val="79503ED4"/>
     <w:multiLevelType w:val="hybridMultilevel"/>
     <w:tmpl w:val="392E0308"/>
@@ -5640,19 +6423,19 @@
     <w:abstractNumId w:val="3"/>
   </w:num>
   <w:num w:numId="3" w16cid:durableId="28341511">
-    <w:abstractNumId w:val="6"/>
+    <w:abstractNumId w:val="7"/>
   </w:num>
   <w:num w:numId="4" w16cid:durableId="717633055">
-    <w:abstractNumId w:val="9"/>
+    <w:abstractNumId w:val="10"/>
   </w:num>
   <w:num w:numId="5" w16cid:durableId="117530798">
     <w:abstractNumId w:val="2"/>
   </w:num>
   <w:num w:numId="6" w16cid:durableId="1532568934">
-    <w:abstractNumId w:val="7"/>
+    <w:abstractNumId w:val="8"/>
   </w:num>
   <w:num w:numId="7" w16cid:durableId="480853784">
-    <w:abstractNumId w:val="8"/>
+    <w:abstractNumId w:val="9"/>
   </w:num>
   <w:num w:numId="8" w16cid:durableId="1812405947">
     <w:abstractNumId w:val="4"/>
@@ -5661,6 +6444,9 @@
     <w:abstractNumId w:val="1"/>
   </w:num>
   <w:num w:numId="10" w16cid:durableId="1783106722">
+    <w:abstractNumId w:val="6"/>
+  </w:num>
+  <w:num w:numId="11" w16cid:durableId="1056661435">
     <w:abstractNumId w:val="5"/>
   </w:num>
 </w:numbering>
@@ -6704,7 +7490,7 @@
     <w:rPr>
       <w:rFonts w:ascii="Times New Roman" w:eastAsia="Times New Roman" w:hAnsi="Times New Roman" w:cs="Times New Roman"/>
       <w:kern w:val="0"/>
-      <w:lang w:val="en-PT" w:eastAsia="en-GB"/>
+      <w:lang w:eastAsia="en-GB"/>
       <w14:ligatures w14:val="none"/>
     </w:rPr>
   </w:style>

</xml_diff>